<commit_message>
Added stage for blocks with not enough lines before or after.
</commit_message>
<xml_diff>
--- a/doc/automated-analysis-example.docx
+++ b/doc/automated-analysis-example.docx
@@ -61,7 +61,7 @@
           <w:r>
             <w:fldChar w:fldCharType="separate"/>
           </w:r>
-          <w:hyperlink w:anchor="_Toc64542377" w:history="1">
+          <w:hyperlink w:anchor="_Toc64843984" w:history="1">
             <w:r>
               <w:rPr>
                 <w:rStyle w:val="Hyperlink"/>
@@ -89,7 +89,7 @@
                 <w:noProof/>
                 <w:webHidden/>
               </w:rPr>
-              <w:instrText xml:space="preserve"> PAGEREF _Toc64542377 \h </w:instrText>
+              <w:instrText xml:space="preserve"> PAGEREF _Toc64843984 \h </w:instrText>
             </w:r>
             <w:r>
               <w:rPr>
@@ -130,7 +130,7 @@
               <w:noProof/>
             </w:rPr>
           </w:pPr>
-          <w:hyperlink w:anchor="_Toc64542378" w:history="1">
+          <w:hyperlink w:anchor="_Toc64843985" w:history="1">
             <w:r>
               <w:rPr>
                 <w:rStyle w:val="Hyperlink"/>
@@ -158,7 +158,7 @@
                 <w:noProof/>
                 <w:webHidden/>
               </w:rPr>
-              <w:instrText xml:space="preserve"> PAGEREF _Toc64542378 \h </w:instrText>
+              <w:instrText xml:space="preserve"> PAGEREF _Toc64843985 \h </w:instrText>
             </w:r>
             <w:r>
               <w:rPr>
@@ -199,7 +199,7 @@
               <w:noProof/>
             </w:rPr>
           </w:pPr>
-          <w:hyperlink w:anchor="_Toc64542379" w:history="1">
+          <w:hyperlink w:anchor="_Toc64843986" w:history="1">
             <w:r>
               <w:rPr>
                 <w:rStyle w:val="Hyperlink"/>
@@ -227,7 +227,7 @@
                 <w:noProof/>
                 <w:webHidden/>
               </w:rPr>
-              <w:instrText xml:space="preserve"> PAGEREF _Toc64542379 \h </w:instrText>
+              <w:instrText xml:space="preserve"> PAGEREF _Toc64843986 \h </w:instrText>
             </w:r>
             <w:r>
               <w:rPr>
@@ -268,7 +268,7 @@
               <w:noProof/>
             </w:rPr>
           </w:pPr>
-          <w:hyperlink w:anchor="_Toc64542380" w:history="1">
+          <w:hyperlink w:anchor="_Toc64843987" w:history="1">
             <w:r>
               <w:rPr>
                 <w:rStyle w:val="Hyperlink"/>
@@ -296,7 +296,7 @@
                 <w:noProof/>
                 <w:webHidden/>
               </w:rPr>
-              <w:instrText xml:space="preserve"> PAGEREF _Toc64542380 \h </w:instrText>
+              <w:instrText xml:space="preserve"> PAGEREF _Toc64843987 \h </w:instrText>
             </w:r>
             <w:r>
               <w:rPr>
@@ -316,7 +316,7 @@
                 <w:noProof/>
                 <w:webHidden/>
               </w:rPr>
-              <w:t>5</w:t>
+              <w:t>6</w:t>
             </w:r>
             <w:r>
               <w:rPr>
@@ -337,7 +337,7 @@
               <w:noProof/>
             </w:rPr>
           </w:pPr>
-          <w:hyperlink w:anchor="_Toc64542381" w:history="1">
+          <w:hyperlink w:anchor="_Toc64843988" w:history="1">
             <w:r>
               <w:rPr>
                 <w:rStyle w:val="Hyperlink"/>
@@ -365,7 +365,7 @@
                 <w:noProof/>
                 <w:webHidden/>
               </w:rPr>
-              <w:instrText xml:space="preserve"> PAGEREF _Toc64542381 \h </w:instrText>
+              <w:instrText xml:space="preserve"> PAGEREF _Toc64843988 \h </w:instrText>
             </w:r>
             <w:r>
               <w:rPr>
@@ -385,7 +385,7 @@
                 <w:noProof/>
                 <w:webHidden/>
               </w:rPr>
-              <w:t>6</w:t>
+              <w:t>7</w:t>
             </w:r>
             <w:r>
               <w:rPr>
@@ -406,7 +406,7 @@
               <w:noProof/>
             </w:rPr>
           </w:pPr>
-          <w:hyperlink w:anchor="_Toc64542382" w:history="1">
+          <w:hyperlink w:anchor="_Toc64843989" w:history="1">
             <w:r>
               <w:rPr>
                 <w:rStyle w:val="Hyperlink"/>
@@ -434,7 +434,7 @@
                 <w:noProof/>
                 <w:webHidden/>
               </w:rPr>
-              <w:instrText xml:space="preserve"> PAGEREF _Toc64542382 \h </w:instrText>
+              <w:instrText xml:space="preserve"> PAGEREF _Toc64843989 \h </w:instrText>
             </w:r>
             <w:r>
               <w:rPr>
@@ -454,7 +454,7 @@
                 <w:noProof/>
                 <w:webHidden/>
               </w:rPr>
-              <w:t>10</w:t>
+              <w:t>11</w:t>
             </w:r>
             <w:r>
               <w:rPr>
@@ -475,7 +475,7 @@
               <w:noProof/>
             </w:rPr>
           </w:pPr>
-          <w:hyperlink w:anchor="_Toc64542383" w:history="1">
+          <w:hyperlink w:anchor="_Toc64843990" w:history="1">
             <w:r>
               <w:rPr>
                 <w:rStyle w:val="Hyperlink"/>
@@ -503,7 +503,7 @@
                 <w:noProof/>
                 <w:webHidden/>
               </w:rPr>
-              <w:instrText xml:space="preserve"> PAGEREF _Toc64542383 \h </w:instrText>
+              <w:instrText xml:space="preserve"> PAGEREF _Toc64843990 \h </w:instrText>
             </w:r>
             <w:r>
               <w:rPr>
@@ -523,7 +523,7 @@
                 <w:noProof/>
                 <w:webHidden/>
               </w:rPr>
-              <w:t>11</w:t>
+              <w:t>12</w:t>
             </w:r>
             <w:r>
               <w:rPr>
@@ -544,7 +544,7 @@
               <w:noProof/>
             </w:rPr>
           </w:pPr>
-          <w:hyperlink w:anchor="_Toc64542384" w:history="1">
+          <w:hyperlink w:anchor="_Toc64843991" w:history="1">
             <w:r>
               <w:rPr>
                 <w:rStyle w:val="Hyperlink"/>
@@ -572,7 +572,7 @@
                 <w:noProof/>
                 <w:webHidden/>
               </w:rPr>
-              <w:instrText xml:space="preserve"> PAGEREF _Toc64542384 \h </w:instrText>
+              <w:instrText xml:space="preserve"> PAGEREF _Toc64843991 \h </w:instrText>
             </w:r>
             <w:r>
               <w:rPr>
@@ -592,7 +592,7 @@
                 <w:noProof/>
                 <w:webHidden/>
               </w:rPr>
-              <w:t>11</w:t>
+              <w:t>12</w:t>
             </w:r>
             <w:r>
               <w:rPr>
@@ -613,7 +613,7 @@
               <w:noProof/>
             </w:rPr>
           </w:pPr>
-          <w:hyperlink w:anchor="_Toc64542385" w:history="1">
+          <w:hyperlink w:anchor="_Toc64843992" w:history="1">
             <w:r>
               <w:rPr>
                 <w:rStyle w:val="Hyperlink"/>
@@ -641,7 +641,7 @@
                 <w:noProof/>
                 <w:webHidden/>
               </w:rPr>
-              <w:instrText xml:space="preserve"> PAGEREF _Toc64542385 \h </w:instrText>
+              <w:instrText xml:space="preserve"> PAGEREF _Toc64843992 \h </w:instrText>
             </w:r>
             <w:r>
               <w:rPr>
@@ -661,7 +661,7 @@
                 <w:noProof/>
                 <w:webHidden/>
               </w:rPr>
-              <w:t>13</w:t>
+              <w:t>14</w:t>
             </w:r>
             <w:r>
               <w:rPr>
@@ -682,7 +682,7 @@
               <w:noProof/>
             </w:rPr>
           </w:pPr>
-          <w:hyperlink w:anchor="_Toc64542386" w:history="1">
+          <w:hyperlink w:anchor="_Toc64843993" w:history="1">
             <w:r>
               <w:rPr>
                 <w:rStyle w:val="Hyperlink"/>
@@ -710,7 +710,7 @@
                 <w:noProof/>
                 <w:webHidden/>
               </w:rPr>
-              <w:instrText xml:space="preserve"> PAGEREF _Toc64542386 \h </w:instrText>
+              <w:instrText xml:space="preserve"> PAGEREF _Toc64843993 \h </w:instrText>
             </w:r>
             <w:r>
               <w:rPr>
@@ -730,7 +730,7 @@
                 <w:noProof/>
                 <w:webHidden/>
               </w:rPr>
-              <w:t>13</w:t>
+              <w:t>14</w:t>
             </w:r>
             <w:r>
               <w:rPr>
@@ -751,7 +751,7 @@
               <w:noProof/>
             </w:rPr>
           </w:pPr>
-          <w:hyperlink w:anchor="_Toc64542387" w:history="1">
+          <w:hyperlink w:anchor="_Toc64843994" w:history="1">
             <w:r>
               <w:rPr>
                 <w:rStyle w:val="Hyperlink"/>
@@ -779,7 +779,7 @@
                 <w:noProof/>
                 <w:webHidden/>
               </w:rPr>
-              <w:instrText xml:space="preserve"> PAGEREF _Toc64542387 \h </w:instrText>
+              <w:instrText xml:space="preserve"> PAGEREF _Toc64843994 \h </w:instrText>
             </w:r>
             <w:r>
               <w:rPr>
@@ -799,7 +799,7 @@
                 <w:noProof/>
                 <w:webHidden/>
               </w:rPr>
-              <w:t>14</w:t>
+              <w:t>15</w:t>
             </w:r>
             <w:r>
               <w:rPr>
@@ -820,7 +820,7 @@
               <w:noProof/>
             </w:rPr>
           </w:pPr>
-          <w:hyperlink w:anchor="_Toc64542388" w:history="1">
+          <w:hyperlink w:anchor="_Toc64843995" w:history="1">
             <w:r>
               <w:rPr>
                 <w:rStyle w:val="Hyperlink"/>
@@ -848,7 +848,7 @@
                 <w:noProof/>
                 <w:webHidden/>
               </w:rPr>
-              <w:instrText xml:space="preserve"> PAGEREF _Toc64542388 \h </w:instrText>
+              <w:instrText xml:space="preserve"> PAGEREF _Toc64843995 \h </w:instrText>
             </w:r>
             <w:r>
               <w:rPr>
@@ -868,7 +868,7 @@
                 <w:noProof/>
                 <w:webHidden/>
               </w:rPr>
-              <w:t>16</w:t>
+              <w:t>17</w:t>
             </w:r>
             <w:r>
               <w:rPr>
@@ -889,7 +889,7 @@
               <w:noProof/>
             </w:rPr>
           </w:pPr>
-          <w:hyperlink w:anchor="_Toc64542389" w:history="1">
+          <w:hyperlink w:anchor="_Toc64843996" w:history="1">
             <w:r>
               <w:rPr>
                 <w:rStyle w:val="Hyperlink"/>
@@ -917,7 +917,7 @@
                 <w:noProof/>
                 <w:webHidden/>
               </w:rPr>
-              <w:instrText xml:space="preserve"> PAGEREF _Toc64542389 \h </w:instrText>
+              <w:instrText xml:space="preserve"> PAGEREF _Toc64843996 \h </w:instrText>
             </w:r>
             <w:r>
               <w:rPr>
@@ -937,7 +937,7 @@
                 <w:noProof/>
                 <w:webHidden/>
               </w:rPr>
-              <w:t>17</w:t>
+              <w:t>18</w:t>
             </w:r>
             <w:r>
               <w:rPr>
@@ -958,7 +958,7 @@
               <w:noProof/>
             </w:rPr>
           </w:pPr>
-          <w:hyperlink w:anchor="_Toc64542390" w:history="1">
+          <w:hyperlink w:anchor="_Toc64843997" w:history="1">
             <w:r>
               <w:rPr>
                 <w:rStyle w:val="Hyperlink"/>
@@ -986,7 +986,7 @@
                 <w:noProof/>
                 <w:webHidden/>
               </w:rPr>
-              <w:instrText xml:space="preserve"> PAGEREF _Toc64542390 \h </w:instrText>
+              <w:instrText xml:space="preserve"> PAGEREF _Toc64843997 \h </w:instrText>
             </w:r>
             <w:r>
               <w:rPr>
@@ -1006,7 +1006,7 @@
                 <w:noProof/>
                 <w:webHidden/>
               </w:rPr>
-              <w:t>17</w:t>
+              <w:t>18</w:t>
             </w:r>
             <w:r>
               <w:rPr>
@@ -1027,7 +1027,7 @@
               <w:noProof/>
             </w:rPr>
           </w:pPr>
-          <w:hyperlink w:anchor="_Toc64542391" w:history="1">
+          <w:hyperlink w:anchor="_Toc64843998" w:history="1">
             <w:r>
               <w:rPr>
                 <w:rStyle w:val="Hyperlink"/>
@@ -1055,7 +1055,7 @@
                 <w:noProof/>
                 <w:webHidden/>
               </w:rPr>
-              <w:instrText xml:space="preserve"> PAGEREF _Toc64542391 \h </w:instrText>
+              <w:instrText xml:space="preserve"> PAGEREF _Toc64843998 \h </w:instrText>
             </w:r>
             <w:r>
               <w:rPr>
@@ -1075,7 +1075,7 @@
                 <w:noProof/>
                 <w:webHidden/>
               </w:rPr>
-              <w:t>18</w:t>
+              <w:t>19</w:t>
             </w:r>
             <w:r>
               <w:rPr>
@@ -1096,7 +1096,7 @@
               <w:noProof/>
             </w:rPr>
           </w:pPr>
-          <w:hyperlink w:anchor="_Toc64542392" w:history="1">
+          <w:hyperlink w:anchor="_Toc64843999" w:history="1">
             <w:r>
               <w:rPr>
                 <w:rStyle w:val="Hyperlink"/>
@@ -1124,7 +1124,7 @@
                 <w:noProof/>
                 <w:webHidden/>
               </w:rPr>
-              <w:instrText xml:space="preserve"> PAGEREF _Toc64542392 \h </w:instrText>
+              <w:instrText xml:space="preserve"> PAGEREF _Toc64843999 \h </w:instrText>
             </w:r>
             <w:r>
               <w:rPr>
@@ -1144,7 +1144,7 @@
                 <w:noProof/>
                 <w:webHidden/>
               </w:rPr>
-              <w:t>19</w:t>
+              <w:t>20</w:t>
             </w:r>
             <w:r>
               <w:rPr>
@@ -1165,7 +1165,7 @@
               <w:noProof/>
             </w:rPr>
           </w:pPr>
-          <w:hyperlink w:anchor="_Toc64542393" w:history="1">
+          <w:hyperlink w:anchor="_Toc64844000" w:history="1">
             <w:r>
               <w:rPr>
                 <w:rStyle w:val="Hyperlink"/>
@@ -1193,7 +1193,7 @@
                 <w:noProof/>
                 <w:webHidden/>
               </w:rPr>
-              <w:instrText xml:space="preserve"> PAGEREF _Toc64542393 \h </w:instrText>
+              <w:instrText xml:space="preserve"> PAGEREF _Toc64844000 \h </w:instrText>
             </w:r>
             <w:r>
               <w:rPr>
@@ -1213,7 +1213,7 @@
                 <w:noProof/>
                 <w:webHidden/>
               </w:rPr>
-              <w:t>20</w:t>
+              <w:t>21</w:t>
             </w:r>
             <w:r>
               <w:rPr>
@@ -1234,7 +1234,7 @@
               <w:noProof/>
             </w:rPr>
           </w:pPr>
-          <w:hyperlink w:anchor="_Toc64542394" w:history="1">
+          <w:hyperlink w:anchor="_Toc64844001" w:history="1">
             <w:r>
               <w:rPr>
                 <w:rStyle w:val="Hyperlink"/>
@@ -1262,7 +1262,7 @@
                 <w:noProof/>
                 <w:webHidden/>
               </w:rPr>
-              <w:instrText xml:space="preserve"> PAGEREF _Toc64542394 \h </w:instrText>
+              <w:instrText xml:space="preserve"> PAGEREF _Toc64844001 \h </w:instrText>
             </w:r>
             <w:r>
               <w:rPr>
@@ -1282,7 +1282,7 @@
                 <w:noProof/>
                 <w:webHidden/>
               </w:rPr>
-              <w:t>21</w:t>
+              <w:t>22</w:t>
             </w:r>
             <w:r>
               <w:rPr>
@@ -1303,7 +1303,7 @@
               <w:noProof/>
             </w:rPr>
           </w:pPr>
-          <w:hyperlink w:anchor="_Toc64542395" w:history="1">
+          <w:hyperlink w:anchor="_Toc64844002" w:history="1">
             <w:r>
               <w:rPr>
                 <w:rStyle w:val="Hyperlink"/>
@@ -1331,7 +1331,7 @@
                 <w:noProof/>
                 <w:webHidden/>
               </w:rPr>
-              <w:instrText xml:space="preserve"> PAGEREF _Toc64542395 \h </w:instrText>
+              <w:instrText xml:space="preserve"> PAGEREF _Toc64844002 \h </w:instrText>
             </w:r>
             <w:r>
               <w:rPr>
@@ -1351,7 +1351,7 @@
                 <w:noProof/>
                 <w:webHidden/>
               </w:rPr>
-              <w:t>21</w:t>
+              <w:t>22</w:t>
             </w:r>
             <w:r>
               <w:rPr>
@@ -1372,7 +1372,7 @@
               <w:noProof/>
             </w:rPr>
           </w:pPr>
-          <w:hyperlink w:anchor="_Toc64542396" w:history="1">
+          <w:hyperlink w:anchor="_Toc64844003" w:history="1">
             <w:r>
               <w:rPr>
                 <w:rStyle w:val="Hyperlink"/>
@@ -1400,7 +1400,7 @@
                 <w:noProof/>
                 <w:webHidden/>
               </w:rPr>
-              <w:instrText xml:space="preserve"> PAGEREF _Toc64542396 \h </w:instrText>
+              <w:instrText xml:space="preserve"> PAGEREF _Toc64844003 \h </w:instrText>
             </w:r>
             <w:r>
               <w:rPr>
@@ -1420,7 +1420,7 @@
                 <w:noProof/>
                 <w:webHidden/>
               </w:rPr>
-              <w:t>22</w:t>
+              <w:t>23</w:t>
             </w:r>
             <w:r>
               <w:rPr>
@@ -1441,7 +1441,7 @@
               <w:noProof/>
             </w:rPr>
           </w:pPr>
-          <w:hyperlink w:anchor="_Toc64542397" w:history="1">
+          <w:hyperlink w:anchor="_Toc64844004" w:history="1">
             <w:r>
               <w:rPr>
                 <w:rStyle w:val="Hyperlink"/>
@@ -1469,7 +1469,7 @@
                 <w:noProof/>
                 <w:webHidden/>
               </w:rPr>
-              <w:instrText xml:space="preserve"> PAGEREF _Toc64542397 \h </w:instrText>
+              <w:instrText xml:space="preserve"> PAGEREF _Toc64844004 \h </w:instrText>
             </w:r>
             <w:r>
               <w:rPr>
@@ -1489,7 +1489,7 @@
                 <w:noProof/>
                 <w:webHidden/>
               </w:rPr>
-              <w:t>23</w:t>
+              <w:t>24</w:t>
             </w:r>
             <w:r>
               <w:rPr>
@@ -1510,7 +1510,7 @@
               <w:noProof/>
             </w:rPr>
           </w:pPr>
-          <w:hyperlink w:anchor="_Toc64542398" w:history="1">
+          <w:hyperlink w:anchor="_Toc64844005" w:history="1">
             <w:r>
               <w:rPr>
                 <w:rStyle w:val="Hyperlink"/>
@@ -1538,7 +1538,7 @@
                 <w:noProof/>
                 <w:webHidden/>
               </w:rPr>
-              <w:instrText xml:space="preserve"> PAGEREF _Toc64542398 \h </w:instrText>
+              <w:instrText xml:space="preserve"> PAGEREF _Toc64844005 \h </w:instrText>
             </w:r>
             <w:r>
               <w:rPr>
@@ -1558,7 +1558,7 @@
                 <w:noProof/>
                 <w:webHidden/>
               </w:rPr>
-              <w:t>23</w:t>
+              <w:t>24</w:t>
             </w:r>
             <w:r>
               <w:rPr>
@@ -1579,7 +1579,7 @@
               <w:noProof/>
             </w:rPr>
           </w:pPr>
-          <w:hyperlink w:anchor="_Toc64542399" w:history="1">
+          <w:hyperlink w:anchor="_Toc64844006" w:history="1">
             <w:r>
               <w:rPr>
                 <w:rStyle w:val="Hyperlink"/>
@@ -1607,7 +1607,7 @@
                 <w:noProof/>
                 <w:webHidden/>
               </w:rPr>
-              <w:instrText xml:space="preserve"> PAGEREF _Toc64542399 \h </w:instrText>
+              <w:instrText xml:space="preserve"> PAGEREF _Toc64844006 \h </w:instrText>
             </w:r>
             <w:r>
               <w:rPr>
@@ -1627,7 +1627,7 @@
                 <w:noProof/>
                 <w:webHidden/>
               </w:rPr>
-              <w:t>24</w:t>
+              <w:t>25</w:t>
             </w:r>
             <w:r>
               <w:rPr>
@@ -1648,7 +1648,7 @@
               <w:noProof/>
             </w:rPr>
           </w:pPr>
-          <w:hyperlink w:anchor="_Toc64542400" w:history="1">
+          <w:hyperlink w:anchor="_Toc64844007" w:history="1">
             <w:r>
               <w:rPr>
                 <w:rStyle w:val="Hyperlink"/>
@@ -1676,7 +1676,7 @@
                 <w:noProof/>
                 <w:webHidden/>
               </w:rPr>
-              <w:instrText xml:space="preserve"> PAGEREF _Toc64542400 \h </w:instrText>
+              <w:instrText xml:space="preserve"> PAGEREF _Toc64844007 \h </w:instrText>
             </w:r>
             <w:r>
               <w:rPr>
@@ -1696,7 +1696,7 @@
                 <w:noProof/>
                 <w:webHidden/>
               </w:rPr>
-              <w:t>25</w:t>
+              <w:t>26</w:t>
             </w:r>
             <w:r>
               <w:rPr>
@@ -1717,7 +1717,7 @@
               <w:noProof/>
             </w:rPr>
           </w:pPr>
-          <w:hyperlink w:anchor="_Toc64542401" w:history="1">
+          <w:hyperlink w:anchor="_Toc64844008" w:history="1">
             <w:r>
               <w:rPr>
                 <w:rStyle w:val="Hyperlink"/>
@@ -1745,7 +1745,7 @@
                 <w:noProof/>
                 <w:webHidden/>
               </w:rPr>
-              <w:instrText xml:space="preserve"> PAGEREF _Toc64542401 \h </w:instrText>
+              <w:instrText xml:space="preserve"> PAGEREF _Toc64844008 \h </w:instrText>
             </w:r>
             <w:r>
               <w:rPr>
@@ -1765,7 +1765,7 @@
                 <w:noProof/>
                 <w:webHidden/>
               </w:rPr>
-              <w:t>26</w:t>
+              <w:t>27</w:t>
             </w:r>
             <w:r>
               <w:rPr>
@@ -1786,7 +1786,7 @@
               <w:noProof/>
             </w:rPr>
           </w:pPr>
-          <w:hyperlink w:anchor="_Toc64542402" w:history="1">
+          <w:hyperlink w:anchor="_Toc64844009" w:history="1">
             <w:r>
               <w:rPr>
                 <w:rStyle w:val="Hyperlink"/>
@@ -1814,7 +1814,7 @@
                 <w:noProof/>
                 <w:webHidden/>
               </w:rPr>
-              <w:instrText xml:space="preserve"> PAGEREF _Toc64542402 \h </w:instrText>
+              <w:instrText xml:space="preserve"> PAGEREF _Toc64844009 \h </w:instrText>
             </w:r>
             <w:r>
               <w:rPr>
@@ -1834,7 +1834,7 @@
                 <w:noProof/>
                 <w:webHidden/>
               </w:rPr>
-              <w:t>28</w:t>
+              <w:t>29</w:t>
             </w:r>
             <w:r>
               <w:rPr>
@@ -1855,7 +1855,7 @@
               <w:noProof/>
             </w:rPr>
           </w:pPr>
-          <w:hyperlink w:anchor="_Toc64542403" w:history="1">
+          <w:hyperlink w:anchor="_Toc64844010" w:history="1">
             <w:r>
               <w:rPr>
                 <w:rStyle w:val="Hyperlink"/>
@@ -1883,7 +1883,7 @@
                 <w:noProof/>
                 <w:webHidden/>
               </w:rPr>
-              <w:instrText xml:space="preserve"> PAGEREF _Toc64542403 \h </w:instrText>
+              <w:instrText xml:space="preserve"> PAGEREF _Toc64844010 \h </w:instrText>
             </w:r>
             <w:r>
               <w:rPr>
@@ -1903,76 +1903,7 @@
                 <w:noProof/>
                 <w:webHidden/>
               </w:rPr>
-              <w:t>28</w:t>
-            </w:r>
-            <w:r>
-              <w:rPr>
-                <w:noProof/>
-                <w:webHidden/>
-              </w:rPr>
-              <w:fldChar w:fldCharType="end"/>
-            </w:r>
-          </w:hyperlink>
-        </w:p>
-        <w:p>
-          <w:pPr>
-            <w:pStyle w:val="TOC3"/>
-            <w:tabs>
-              <w:tab w:val="right" w:pos="8828"/>
-            </w:tabs>
-            <w:rPr>
-              <w:noProof/>
-            </w:rPr>
-          </w:pPr>
-          <w:hyperlink w:anchor="_Toc64542404" w:history="1">
-            <w:r>
-              <w:rPr>
-                <w:rStyle w:val="Hyperlink"/>
-                <w:noProof/>
-                <w:lang w:val="en-GB"/>
-              </w:rPr>
-              <w:t>River threshold</w:t>
-            </w:r>
-            <w:r>
-              <w:rPr>
-                <w:noProof/>
-                <w:webHidden/>
-              </w:rPr>
-              <w:tab/>
-            </w:r>
-            <w:r>
-              <w:rPr>
-                <w:noProof/>
-                <w:webHidden/>
-              </w:rPr>
-              <w:fldChar w:fldCharType="begin"/>
-            </w:r>
-            <w:r>
-              <w:rPr>
-                <w:noProof/>
-                <w:webHidden/>
-              </w:rPr>
-              <w:instrText xml:space="preserve"> PAGEREF _Toc64542404 \h </w:instrText>
-            </w:r>
-            <w:r>
-              <w:rPr>
-                <w:noProof/>
-                <w:webHidden/>
-              </w:rPr>
-            </w:r>
-            <w:r>
-              <w:rPr>
-                <w:noProof/>
-                <w:webHidden/>
-              </w:rPr>
-              <w:fldChar w:fldCharType="separate"/>
-            </w:r>
-            <w:r>
-              <w:rPr>
-                <w:noProof/>
-                <w:webHidden/>
-              </w:rPr>
-              <w:t>28</w:t>
+              <w:t>29</w:t>
             </w:r>
             <w:r>
               <w:rPr>
@@ -1993,14 +1924,14 @@
               <w:noProof/>
             </w:rPr>
           </w:pPr>
-          <w:hyperlink w:anchor="_Toc64542405" w:history="1">
+          <w:hyperlink w:anchor="_Toc64844011" w:history="1">
             <w:r>
               <w:rPr>
                 <w:rStyle w:val="Hyperlink"/>
                 <w:noProof/>
                 <w:lang w:val="en-GB"/>
               </w:rPr>
-              <w:t>Disable hyphenation for a single word</w:t>
+              <w:t>River threshold</w:t>
             </w:r>
             <w:r>
               <w:rPr>
@@ -2021,7 +1952,7 @@
                 <w:noProof/>
                 <w:webHidden/>
               </w:rPr>
-              <w:instrText xml:space="preserve"> PAGEREF _Toc64542405 \h </w:instrText>
+              <w:instrText xml:space="preserve"> PAGEREF _Toc64844011 \h </w:instrText>
             </w:r>
             <w:r>
               <w:rPr>
@@ -2041,7 +1972,7 @@
                 <w:noProof/>
                 <w:webHidden/>
               </w:rPr>
-              <w:t>28</w:t>
+              <w:t>29</w:t>
             </w:r>
             <w:r>
               <w:rPr>
@@ -2062,7 +1993,7 @@
               <w:noProof/>
             </w:rPr>
           </w:pPr>
-          <w:hyperlink w:anchor="_Toc64542406" w:history="1">
+          <w:hyperlink w:anchor="_Toc64844012" w:history="1">
             <w:r>
               <w:rPr>
                 <w:rStyle w:val="Hyperlink"/>
@@ -2090,7 +2021,7 @@
                 <w:noProof/>
                 <w:webHidden/>
               </w:rPr>
-              <w:instrText xml:space="preserve"> PAGEREF _Toc64542406 \h </w:instrText>
+              <w:instrText xml:space="preserve"> PAGEREF _Toc64844012 \h </w:instrText>
             </w:r>
             <w:r>
               <w:rPr>
@@ -2131,14 +2062,14 @@
               <w:noProof/>
             </w:rPr>
           </w:pPr>
-          <w:hyperlink w:anchor="_Toc64542407" w:history="1">
+          <w:hyperlink w:anchor="_Toc64844013" w:history="1">
             <w:r>
               <w:rPr>
                 <w:rStyle w:val="Hyperlink"/>
                 <w:noProof/>
                 <w:lang w:val="en-GB"/>
               </w:rPr>
-              <w:t>Conclusion</w:t>
+              <w:t>Stage 8: Lines before and after</w:t>
             </w:r>
             <w:r>
               <w:rPr>
@@ -2159,7 +2090,7 @@
                 <w:noProof/>
                 <w:webHidden/>
               </w:rPr>
-              <w:instrText xml:space="preserve"> PAGEREF _Toc64542407 \h </w:instrText>
+              <w:instrText xml:space="preserve"> PAGEREF _Toc64844013 \h </w:instrText>
             </w:r>
             <w:r>
               <w:rPr>
@@ -2179,7 +2110,92 @@
                 <w:noProof/>
                 <w:webHidden/>
               </w:rPr>
-              <w:t>29</w:t>
+              <w:t>30</w:t>
+            </w:r>
+            <w:r>
+              <w:rPr>
+                <w:noProof/>
+                <w:webHidden/>
+              </w:rPr>
+              <w:fldChar w:fldCharType="end"/>
+            </w:r>
+          </w:hyperlink>
+        </w:p>
+        <w:p>
+          <w:pPr>
+            <w:pStyle w:val="TOC2"/>
+            <w:tabs>
+              <w:tab w:val="right" w:pos="8828"/>
+            </w:tabs>
+            <w:rPr>
+              <w:noProof/>
+            </w:rPr>
+          </w:pPr>
+          <w:hyperlink w:anchor="_Toc64844014" w:history="1">
+            <w:r>
+              <w:rPr>
+                <w:rStyle w:val="Hyperlink"/>
+                <w:noProof/>
+                <w:lang w:val="en-GB"/>
+              </w:rPr>
+              <w:t>Set ‘widows’ and ‘orph</w:t>
+            </w:r>
+            <w:r>
+              <w:rPr>
+                <w:rStyle w:val="Hyperlink"/>
+                <w:noProof/>
+                <w:lang w:val="en-GB"/>
+              </w:rPr>
+              <w:t>a</w:t>
+            </w:r>
+            <w:r>
+              <w:rPr>
+                <w:rStyle w:val="Hyperlink"/>
+                <w:noProof/>
+                <w:lang w:val="en-GB"/>
+              </w:rPr>
+              <w:t>ns’</w:t>
+            </w:r>
+            <w:r>
+              <w:rPr>
+                <w:noProof/>
+                <w:webHidden/>
+              </w:rPr>
+              <w:tab/>
+            </w:r>
+            <w:r>
+              <w:rPr>
+                <w:noProof/>
+                <w:webHidden/>
+              </w:rPr>
+              <w:fldChar w:fldCharType="begin"/>
+            </w:r>
+            <w:r>
+              <w:rPr>
+                <w:noProof/>
+                <w:webHidden/>
+              </w:rPr>
+              <w:instrText xml:space="preserve"> PAGEREF _Toc64844014 \h </w:instrText>
+            </w:r>
+            <w:r>
+              <w:rPr>
+                <w:noProof/>
+                <w:webHidden/>
+              </w:rPr>
+            </w:r>
+            <w:r>
+              <w:rPr>
+                <w:noProof/>
+                <w:webHidden/>
+              </w:rPr>
+              <w:fldChar w:fldCharType="separate"/>
+            </w:r>
+            <w:r>
+              <w:rPr>
+                <w:noProof/>
+                <w:webHidden/>
+              </w:rPr>
+              <w:t>31</w:t>
             </w:r>
             <w:r>
               <w:rPr>
@@ -2200,11 +2216,80 @@
               <w:noProof/>
             </w:rPr>
           </w:pPr>
-          <w:hyperlink w:anchor="_Toc64542408" w:history="1">
+          <w:hyperlink w:anchor="_Toc64844015" w:history="1">
             <w:r>
               <w:rPr>
                 <w:rStyle w:val="Hyperlink"/>
                 <w:noProof/>
+                <w:lang w:val="en-GB"/>
+              </w:rPr>
+              <w:t>Conclusion</w:t>
+            </w:r>
+            <w:r>
+              <w:rPr>
+                <w:noProof/>
+                <w:webHidden/>
+              </w:rPr>
+              <w:tab/>
+            </w:r>
+            <w:r>
+              <w:rPr>
+                <w:noProof/>
+                <w:webHidden/>
+              </w:rPr>
+              <w:fldChar w:fldCharType="begin"/>
+            </w:r>
+            <w:r>
+              <w:rPr>
+                <w:noProof/>
+                <w:webHidden/>
+              </w:rPr>
+              <w:instrText xml:space="preserve"> PAGEREF _Toc64844015 \h </w:instrText>
+            </w:r>
+            <w:r>
+              <w:rPr>
+                <w:noProof/>
+                <w:webHidden/>
+              </w:rPr>
+            </w:r>
+            <w:r>
+              <w:rPr>
+                <w:noProof/>
+                <w:webHidden/>
+              </w:rPr>
+              <w:fldChar w:fldCharType="separate"/>
+            </w:r>
+            <w:r>
+              <w:rPr>
+                <w:noProof/>
+                <w:webHidden/>
+              </w:rPr>
+              <w:t>31</w:t>
+            </w:r>
+            <w:r>
+              <w:rPr>
+                <w:noProof/>
+                <w:webHidden/>
+              </w:rPr>
+              <w:fldChar w:fldCharType="end"/>
+            </w:r>
+          </w:hyperlink>
+        </w:p>
+        <w:p>
+          <w:pPr>
+            <w:pStyle w:val="TOC1"/>
+            <w:tabs>
+              <w:tab w:val="right" w:pos="8828"/>
+            </w:tabs>
+            <w:rPr>
+              <w:noProof/>
+            </w:rPr>
+          </w:pPr>
+          <w:hyperlink w:anchor="_Toc64844016" w:history="1">
+            <w:r>
+              <w:rPr>
+                <w:rStyle w:val="Hyperlink"/>
+                <w:noProof/>
               </w:rPr>
               <w:t>References</w:t>
             </w:r>
@@ -2227,7 +2312,7 @@
                 <w:noProof/>
                 <w:webHidden/>
               </w:rPr>
-              <w:instrText xml:space="preserve"> PAGEREF _Toc64542408 \h </w:instrText>
+              <w:instrText xml:space="preserve"> PAGEREF _Toc64844016 \h </w:instrText>
             </w:r>
             <w:r>
               <w:rPr>
@@ -2247,7 +2332,7 @@
                 <w:noProof/>
                 <w:webHidden/>
               </w:rPr>
-              <w:t>31</w:t>
+              <w:t>32</w:t>
             </w:r>
             <w:r>
               <w:rPr>
@@ -2272,7 +2357,7 @@
           <w:lang w:val="en-GB"/>
         </w:rPr>
       </w:pPr>
-      <w:bookmarkStart w:id="0" w:name="_Toc64542377"/>
+      <w:bookmarkStart w:id="0" w:name="_Toc64843984"/>
       <w:r>
         <w:rPr>
           <w:lang w:val="en-GB"/>
@@ -2687,7 +2772,7 @@
           <w:lang w:val="en-GB"/>
         </w:rPr>
       </w:pPr>
-      <w:bookmarkStart w:id="1" w:name="_Toc64542378"/>
+      <w:bookmarkStart w:id="1" w:name="_Toc64843985"/>
       <w:r>
         <w:rPr>
           <w:lang w:val="en-GB"/>
@@ -2706,14 +2791,14 @@
         <w:rPr>
           <w:lang w:val="en-GB"/>
         </w:rPr>
-        <w:t xml:space="preserve">Languages, including English, have stylistic conventions for formatted text. The origins of the conventions may be for readability, for aesthetics, for commercial reasons, or for a mix of these. Some are now just considered to be good design without reference to the underlying reason. Books on typography or book design will usually cover a subset of possible problems, but even the </w:t>
+        <w:t xml:space="preserve">Languages, including English, have stylistic conventions for formatted text. The origins of the conventions may be for readability, for aesthetics, for commercial reasons, or for a mix of these. </w:t>
       </w:r>
       <w:r>
         <w:rPr>
           <w:lang w:val="en-GB"/>
         </w:rPr>
         <w:lastRenderedPageBreak/>
-        <w:t>reference books differ in what they consider to be a problem, the threshold for a condition becoming a problem, and even the terminology for describing a problem.</w:t>
+        <w:t>Some are now just considered to be good design without reference to the underlying reason. Books on typography or book design will usually cover a subset of possible problems, but even the reference books differ in what they consider to be a problem, the threshold for a condition becoming a problem, and even the terminology for describing a problem.</w:t>
       </w:r>
     </w:p>
     <w:p>
@@ -2780,7 +2865,19 @@
         <w:rPr>
           <w:lang w:val="en-GB"/>
         </w:rPr>
-        <w:t>, introduced in AH Formatter V7.0,</w:t>
+        <w:t>, introduced in AH Formatter V7.0</w:t>
+      </w:r>
+      <w:r>
+        <w:rPr>
+          <w:lang w:val="en-GB"/>
+        </w:rPr>
+        <w:t xml:space="preserve"> and expanded in V7.1</w:t>
+      </w:r>
+      <w:r>
+        <w:rPr>
+          <w:lang w:val="en-GB"/>
+        </w:rPr>
+        <w:t>,</w:t>
       </w:r>
       <w:r>
         <w:rPr>
@@ -3090,19 +3187,21 @@
     <w:p>
       <w:pPr>
         <w:pStyle w:val="ListParagraph"/>
+        <w:keepNext/>
         <w:numPr>
           <w:ilvl w:val="0"/>
           <w:numId w:val="10"/>
         </w:numPr>
-        <w:rPr>
-          <w:lang w:val="en-GB"/>
-        </w:rPr>
-      </w:pPr>
-      <w:r>
-        <w:rPr>
-          <w:lang w:val="en-GB"/>
-        </w:rPr>
-        <w:t>Page widow</w:t>
+        <w:ind w:left="714" w:hanging="357"/>
+        <w:rPr>
+          <w:lang w:val="en-GB"/>
+        </w:rPr>
+      </w:pPr>
+      <w:r>
+        <w:rPr>
+          <w:lang w:val="en-GB"/>
+        </w:rPr>
+        <w:t>Lines before or after current block</w:t>
       </w:r>
     </w:p>
     <w:p>
@@ -3116,55 +3215,40 @@
         <w:rPr>
           <w:lang w:val="en-GB"/>
         </w:rPr>
-        <w:t>A</w:t>
-      </w:r>
-      <w:r>
-        <w:rPr>
-          <w:lang w:val="en-GB"/>
-        </w:rPr>
-        <w:t xml:space="preserve"> short last line of a block of text </w:t>
-      </w:r>
-      <w:r>
-        <w:rPr>
-          <w:lang w:val="en-GB"/>
-        </w:rPr>
-        <w:t xml:space="preserve">that </w:t>
-      </w:r>
-      <w:r>
-        <w:rPr>
-          <w:lang w:val="en-GB"/>
-        </w:rPr>
-        <w:t>is formatted as the first line on a page or column</w:t>
-      </w:r>
-      <w:r>
-        <w:rPr>
-          <w:lang w:val="en-GB"/>
-        </w:rPr>
-        <w:t xml:space="preserve"> can affect readability</w:t>
-      </w:r>
-      <w:r>
-        <w:rPr>
-          <w:lang w:val="en-GB"/>
-        </w:rPr>
-        <w:t>.</w:t>
+        <w:t>When</w:t>
+      </w:r>
+      <w:r>
+        <w:rPr>
+          <w:lang w:val="en-GB"/>
+        </w:rPr>
+        <w:t xml:space="preserve"> a chapter</w:t>
+      </w:r>
+      <w:r>
+        <w:rPr>
+          <w:lang w:val="en-GB"/>
+        </w:rPr>
+        <w:t xml:space="preserve"> does not start on a new page, there can be a requirement for a minimum number of lines either before or after the chapter heading. Book Typography recommends at least three lines above and below the chapter heading. This can usually be enforced using the widows and orphans properties, but not when, for example, the previous chapter ends with short lines of dialogue.</w:t>
       </w:r>
     </w:p>
     <w:p>
       <w:pPr>
         <w:pStyle w:val="ListParagraph"/>
+        <w:keepNext/>
         <w:numPr>
           <w:ilvl w:val="0"/>
           <w:numId w:val="10"/>
         </w:numPr>
-        <w:rPr>
-          <w:lang w:val="en-GB"/>
-        </w:rPr>
-      </w:pPr>
-      <w:r>
-        <w:rPr>
-          <w:lang w:val="en-GB"/>
-        </w:rPr>
-        <w:t>Paragraph widow</w:t>
+        <w:ind w:left="714" w:hanging="357"/>
+        <w:rPr>
+          <w:lang w:val="en-GB"/>
+        </w:rPr>
+      </w:pPr>
+      <w:r>
+        <w:rPr>
+          <w:lang w:val="en-GB"/>
+        </w:rPr>
+        <w:lastRenderedPageBreak/>
+        <w:t>Page widow</w:t>
       </w:r>
     </w:p>
     <w:p>
@@ -3178,28 +3262,140 @@
         <w:rPr>
           <w:lang w:val="en-GB"/>
         </w:rPr>
-        <w:t xml:space="preserve">A short last line of a block of text </w:t>
-      </w:r>
-      <w:r>
-        <w:rPr>
-          <w:lang w:val="en-GB"/>
-        </w:rPr>
-        <w:t>can affect</w:t>
-      </w:r>
-      <w:r>
-        <w:rPr>
-          <w:lang w:val="en-GB"/>
-        </w:rPr>
-        <w:t xml:space="preserve"> readability.</w:t>
+        <w:t>A</w:t>
+      </w:r>
+      <w:r>
+        <w:rPr>
+          <w:lang w:val="en-GB"/>
+        </w:rPr>
+        <w:t xml:space="preserve"> short last line of a block of text </w:t>
+      </w:r>
+      <w:r>
+        <w:rPr>
+          <w:lang w:val="en-GB"/>
+        </w:rPr>
+        <w:t xml:space="preserve">that </w:t>
+      </w:r>
+      <w:r>
+        <w:rPr>
+          <w:lang w:val="en-GB"/>
+        </w:rPr>
+        <w:t>is formatted as the first line on a page or column</w:t>
+      </w:r>
+      <w:r>
+        <w:rPr>
+          <w:lang w:val="en-GB"/>
+        </w:rPr>
+        <w:t xml:space="preserve"> can affect readability</w:t>
+      </w:r>
+      <w:r>
+        <w:rPr>
+          <w:lang w:val="en-GB"/>
+        </w:rPr>
+        <w:t>.</w:t>
       </w:r>
     </w:p>
     <w:p>
       <w:pPr>
         <w:pStyle w:val="ListParagraph"/>
+        <w:keepNext/>
         <w:numPr>
           <w:ilvl w:val="0"/>
           <w:numId w:val="10"/>
         </w:numPr>
+        <w:ind w:left="714" w:hanging="357"/>
+        <w:rPr>
+          <w:lang w:val="en-GB"/>
+        </w:rPr>
+      </w:pPr>
+      <w:r>
+        <w:rPr>
+          <w:lang w:val="en-GB"/>
+        </w:rPr>
+        <w:t>Paragraph widow</w:t>
+      </w:r>
+    </w:p>
+    <w:p>
+      <w:pPr>
+        <w:ind w:left="720"/>
+        <w:rPr>
+          <w:lang w:val="en-GB"/>
+        </w:rPr>
+      </w:pPr>
+      <w:r>
+        <w:rPr>
+          <w:lang w:val="en-GB"/>
+        </w:rPr>
+        <w:t xml:space="preserve">A short last line of a block of text </w:t>
+      </w:r>
+      <w:r>
+        <w:rPr>
+          <w:lang w:val="en-GB"/>
+        </w:rPr>
+        <w:t>can affect</w:t>
+      </w:r>
+      <w:r>
+        <w:rPr>
+          <w:lang w:val="en-GB"/>
+        </w:rPr>
+        <w:t xml:space="preserve"> readability.</w:t>
+      </w:r>
+      <w:r>
+        <w:rPr>
+          <w:lang w:val="en-GB"/>
+        </w:rPr>
+        <w:t xml:space="preserve"> A secondary consideration is that many paragraph widows can add extra pages</w:t>
+      </w:r>
+      <w:r>
+        <w:rPr>
+          <w:lang w:val="en-GB"/>
+        </w:rPr>
+        <w:t>, and cost, to a document.</w:t>
+      </w:r>
+    </w:p>
+    <w:p>
+      <w:pPr>
+        <w:pStyle w:val="ListParagraph"/>
+        <w:keepNext/>
+        <w:numPr>
+          <w:ilvl w:val="0"/>
+          <w:numId w:val="10"/>
+        </w:numPr>
+        <w:ind w:left="714" w:hanging="357"/>
+        <w:rPr>
+          <w:lang w:val="en-GB"/>
+        </w:rPr>
+      </w:pPr>
+      <w:r>
+        <w:rPr>
+          <w:lang w:val="en-GB"/>
+        </w:rPr>
+        <w:t>River</w:t>
+      </w:r>
+    </w:p>
+    <w:p>
+      <w:pPr>
+        <w:ind w:left="714"/>
+        <w:rPr>
+          <w:lang w:val="en-GB"/>
+        </w:rPr>
+      </w:pPr>
+      <w:r>
+        <w:rPr>
+          <w:lang w:val="en-GB"/>
+        </w:rPr>
+        <w:t>A river occurs where spaces on consecutive lines overlap, or nearly overlap. Rivers are more likely to occur in justified text than in text that is aligned to one side or is centered. A large or long river of white-space may interfere with comprehension of the text. People differ in their sensitivity to rivers, but it is often noted as problem for people with certain cognitive disabilities, including dyslexsia.</w:t>
+      </w:r>
+    </w:p>
+    <w:p>
+      <w:pPr>
+        <w:pStyle w:val="ListParagraph"/>
+        <w:keepNext/>
+        <w:numPr>
+          <w:ilvl w:val="0"/>
+          <w:numId w:val="10"/>
+        </w:numPr>
+        <w:ind w:left="714" w:hanging="357"/>
         <w:rPr>
           <w:lang w:val="en-GB"/>
         </w:rPr>
@@ -3224,6 +3420,46 @@
         </w:rPr>
         <w:t>It can be an aesthetic requirement that text blocks on facing pages are the same length.</w:t>
       </w:r>
+      <w:r>
+        <w:rPr>
+          <w:lang w:val="en-GB"/>
+        </w:rPr>
+        <w:t xml:space="preserve"> However, the First Edition has multiple unbalanced spreads.</w:t>
+      </w:r>
+    </w:p>
+    <w:p>
+      <w:pPr>
+        <w:pStyle w:val="ListParagraph"/>
+        <w:keepNext/>
+        <w:numPr>
+          <w:ilvl w:val="0"/>
+          <w:numId w:val="10"/>
+        </w:numPr>
+        <w:ind w:left="714" w:hanging="357"/>
+        <w:rPr>
+          <w:lang w:val="en-GB"/>
+        </w:rPr>
+      </w:pPr>
+      <w:r>
+        <w:rPr>
+          <w:lang w:val="en-GB"/>
+        </w:rPr>
+        <w:t>White-space</w:t>
+      </w:r>
+    </w:p>
+    <w:p>
+      <w:pPr>
+        <w:ind w:left="720"/>
+        <w:rPr>
+          <w:lang w:val="en-GB"/>
+        </w:rPr>
+      </w:pPr>
+      <w:r>
+        <w:rPr>
+          <w:lang w:val="en-GB"/>
+        </w:rPr>
+        <w:t>Excessive white-space between words can affect readability.</w:t>
+      </w:r>
     </w:p>
     <w:p>
       <w:pPr>
@@ -3232,12 +3468,11 @@
           <w:lang w:val="en-GB"/>
         </w:rPr>
       </w:pPr>
-      <w:bookmarkStart w:id="2" w:name="_Toc64542379"/>
-      <w:r>
-        <w:rPr>
-          <w:lang w:val="en-GB"/>
-        </w:rPr>
-        <w:lastRenderedPageBreak/>
+      <w:bookmarkStart w:id="2" w:name="_Toc64843986"/>
+      <w:r>
+        <w:rPr>
+          <w:lang w:val="en-GB"/>
+        </w:rPr>
         <w:t>Analysis report</w:t>
       </w:r>
       <w:bookmarkEnd w:id="2"/>
@@ -3373,7 +3608,14 @@
         <w:rPr>
           <w:lang w:val="en-GB"/>
         </w:rPr>
-        <w:t>A sequence of pairs of page images from spreads that have errors plus a list of the errors on that spread. Both pages are shown even when only one page has errors. The error locations are shown on the page images, with a callout that corresponds to the error’s number in the error list. The error indications and callout numbers are in a sequence of colors to make them easier to distinguish. The sequence of the callout numbers and the indication colors continues across the two pages in the spread to avoid repeating the same numbers and colors on both pages. When viewed in a PDF reader, each callout number has a tool-tip with its error information. In addition, each callout links to its list entry, and the number of each list entry links to its callout on its page image.</w:t>
+        <w:t xml:space="preserve">A sequence of pairs of page images from spreads that have errors plus a list of the errors on that spread. Both pages are shown even when only one page has errors. The error </w:t>
+      </w:r>
+      <w:r>
+        <w:rPr>
+          <w:lang w:val="en-GB"/>
+        </w:rPr>
+        <w:lastRenderedPageBreak/>
+        <w:t>locations are shown on the page images, with a callout that corresponds to the error’s number in the error list. The error indications and callout numbers are in a sequence of colors to make them easier to distinguish. The sequence of the callout numbers and the indication colors continues across the two pages in the spread to avoid repeating the same numbers and colors on both pages. When viewed in a PDF reader, each callout number has a tool-tip with its error information. In addition, each callout links to its list entry, and the number of each list entry links to its callout on its page image.</w:t>
       </w:r>
     </w:p>
     <w:p>
@@ -3523,7 +3765,7 @@
           <w:lang w:val="en-GB"/>
         </w:rPr>
       </w:pPr>
-      <w:bookmarkStart w:id="3" w:name="_Toc64542380"/>
+      <w:bookmarkStart w:id="3" w:name="_Toc64843987"/>
       <w:r>
         <w:rPr>
           <w:lang w:val="en-GB"/>
@@ -3770,7 +4012,7 @@
           <w:lang w:val="en-GB"/>
         </w:rPr>
       </w:pPr>
-      <w:bookmarkStart w:id="4" w:name="_Toc64542381"/>
+      <w:bookmarkStart w:id="4" w:name="_Toc64843988"/>
       <w:r>
         <w:rPr>
           <w:lang w:val="en-GB"/>
@@ -4783,7 +5025,7 @@
           <w:lang w:val="en-GB"/>
         </w:rPr>
       </w:pPr>
-      <w:bookmarkStart w:id="5" w:name="_Toc64542382"/>
+      <w:bookmarkStart w:id="5" w:name="_Toc64843989"/>
       <w:r>
         <w:rPr>
           <w:lang w:val="en-GB"/>
@@ -4863,6 +5105,19 @@
         <w:rPr>
           <w:lang w:val="en-GB"/>
         </w:rPr>
+        <w:t>The stylesheet for each stage imports the stylesheet of its preceding stage, and so on. AH Formatter is also invoked with all of the Option Setting Files of the current and preceding stages.</w:t>
+      </w:r>
+    </w:p>
+    <w:p>
+      <w:pPr>
+        <w:rPr>
+          <w:lang w:val="en-GB"/>
+        </w:rPr>
+      </w:pPr>
+      <w:r>
+        <w:rPr>
+          <w:lang w:val="en-GB"/>
+        </w:rPr>
         <w:t xml:space="preserve">Note that correcting one error can cause other errors. </w:t>
       </w:r>
       <w:r>
@@ -4967,6 +5222,91 @@
         <w:rPr>
           <w:lang w:val="en-GB"/>
         </w:rPr>
+        <w:t>For each stage, the XSL-FO file with the corrections is further processed to add change-bars</w:t>
+      </w:r>
+      <w:r>
+        <w:rPr>
+          <w:lang w:val="en-GB"/>
+        </w:rPr>
+        <w:t xml:space="preserve"> that indicate where overrides have been applied. The change bars do not affect the line breaks or page breaks in the formatted document. Because the change bars are added in a separate step, it is not possible to distinguish which stylesheet added which override, so, for example, the U+00A0 NO-</w:t>
+      </w:r>
+      <w:r>
+        <w:rPr>
+          <w:lang w:val="en-GB"/>
+        </w:rPr>
+        <w:lastRenderedPageBreak/>
+        <w:t>BREAK SPACE characters added by the core ‘tei2fo.xsl’ stylesheet are reported the same as any U+00A0 that are added by one of the error correction stages.</w:t>
+      </w:r>
+    </w:p>
+    <w:p>
+      <w:pPr>
+        <w:rPr>
+          <w:lang w:val="en-GB"/>
+        </w:rPr>
+      </w:pPr>
+      <w:r>
+        <w:rPr>
+          <w:noProof/>
+        </w:rPr>
+        <w:drawing>
+          <wp:inline distT="0" distB="0" distL="0" distR="0">
+            <wp:extent cx="4698275" cy="2122403"/>
+            <wp:effectExtent l="19050" t="19050" r="26125" b="11197"/>
+            <wp:docPr id="4" name="Picture 4"/>
+            <wp:cNvGraphicFramePr>
+              <a:graphicFrameLocks xmlns:a="http://schemas.openxmlformats.org/drawingml/2006/main" noChangeAspect="1"/>
+            </wp:cNvGraphicFramePr>
+            <a:graphic xmlns:a="http://schemas.openxmlformats.org/drawingml/2006/main">
+              <a:graphicData uri="http://schemas.openxmlformats.org/drawingml/2006/picture">
+                <pic:pic xmlns:pic="http://schemas.openxmlformats.org/drawingml/2006/picture">
+                  <pic:nvPicPr>
+                    <pic:cNvPr id="0" name="Picture 4"/>
+                    <pic:cNvPicPr>
+                      <a:picLocks noChangeAspect="1" noChangeArrowheads="1"/>
+                    </pic:cNvPicPr>
+                  </pic:nvPicPr>
+                  <pic:blipFill>
+                    <a:blip r:embed="rId15"/>
+                    <a:srcRect/>
+                    <a:stretch>
+                      <a:fillRect/>
+                    </a:stretch>
+                  </pic:blipFill>
+                  <pic:spPr bwMode="auto">
+                    <a:xfrm>
+                      <a:off x="0" y="0"/>
+                      <a:ext cx="4698275" cy="2122403"/>
+                    </a:xfrm>
+                    <a:prstGeom prst="rect">
+                      <a:avLst/>
+                    </a:prstGeom>
+                    <a:noFill/>
+                    <a:ln w="9525">
+                      <a:solidFill>
+                        <a:schemeClr val="tx1"/>
+                      </a:solidFill>
+                      <a:miter lim="800000"/>
+                      <a:headEnd/>
+                      <a:tailEnd/>
+                    </a:ln>
+                  </pic:spPr>
+                </pic:pic>
+              </a:graphicData>
+            </a:graphic>
+          </wp:inline>
+        </w:drawing>
+      </w:r>
+    </w:p>
+    <w:p>
+      <w:pPr>
+        <w:rPr>
+          <w:lang w:val="en-GB"/>
+        </w:rPr>
+      </w:pPr>
+      <w:r>
+        <w:rPr>
+          <w:lang w:val="en-GB"/>
+        </w:rPr>
         <w:t>Error numbers and screenshots in the following sections are based on the source XML, stylesheets, and</w:t>
       </w:r>
       <w:r>
@@ -5001,12 +5341,11 @@
           <w:lang w:val="en-GB"/>
         </w:rPr>
       </w:pPr>
-      <w:bookmarkStart w:id="6" w:name="_Toc64542383"/>
-      <w:r>
-        <w:rPr>
-          <w:lang w:val="en-GB"/>
-        </w:rPr>
-        <w:lastRenderedPageBreak/>
+      <w:bookmarkStart w:id="6" w:name="_Toc64843990"/>
+      <w:r>
+        <w:rPr>
+          <w:lang w:val="en-GB"/>
+        </w:rPr>
         <w:t>Stage 1: Base</w:t>
       </w:r>
       <w:bookmarkEnd w:id="6"/>
@@ -5052,7 +5391,7 @@
                     </pic:cNvPicPr>
                   </pic:nvPicPr>
                   <pic:blipFill>
-                    <a:blip r:embed="rId15"/>
+                    <a:blip r:embed="rId16"/>
                     <a:srcRect/>
                     <a:stretch>
                       <a:fillRect/>
@@ -5101,7 +5440,7 @@
           <w:lang w:val="en-GB"/>
         </w:rPr>
       </w:pPr>
-      <w:bookmarkStart w:id="7" w:name="_Toc64542384"/>
+      <w:bookmarkStart w:id="7" w:name="_Toc64843991"/>
       <w:r>
         <w:rPr>
           <w:lang w:val="en-GB"/>
@@ -5163,6 +5502,7 @@
         <w:rPr>
           <w:lang w:val="en-GB"/>
         </w:rPr>
+        <w:lastRenderedPageBreak/>
         <w:t xml:space="preserve">We can only guess which paragraph widows in the </w:t>
       </w:r>
       <w:r>
@@ -5473,7 +5813,7 @@
                     </pic:cNvPicPr>
                   </pic:nvPicPr>
                   <pic:blipFill>
-                    <a:blip r:embed="rId16"/>
+                    <a:blip r:embed="rId17"/>
                     <a:srcRect/>
                     <a:stretch>
                       <a:fillRect/>
@@ -5595,7 +5935,7 @@
                     </pic:cNvPicPr>
                   </pic:nvPicPr>
                   <pic:blipFill>
-                    <a:blip r:embed="rId17"/>
+                    <a:blip r:embed="rId18"/>
                     <a:srcRect/>
                     <a:stretch>
                       <a:fillRect/>
@@ -5631,7 +5971,7 @@
           <w:lang w:val="en-GB"/>
         </w:rPr>
       </w:pPr>
-      <w:bookmarkStart w:id="8" w:name="_Toc64542385"/>
+      <w:bookmarkStart w:id="8" w:name="_Toc64843992"/>
       <w:r>
         <w:rPr>
           <w:lang w:val="en-GB"/>
@@ -5667,7 +6007,7 @@
           <w:lang w:val="en-GB"/>
         </w:rPr>
       </w:pPr>
-      <w:bookmarkStart w:id="9" w:name="_Toc64542386"/>
+      <w:bookmarkStart w:id="9" w:name="_Toc64843993"/>
       <w:r>
         <w:rPr>
           <w:lang w:val="en-GB"/>
@@ -5729,7 +6069,7 @@
                     </pic:cNvPicPr>
                   </pic:nvPicPr>
                   <pic:blipFill>
-                    <a:blip r:embed="rId18"/>
+                    <a:blip r:embed="rId19"/>
                     <a:srcRect/>
                     <a:stretch>
                       <a:fillRect/>
@@ -5788,7 +6128,7 @@
                     </pic:cNvPicPr>
                   </pic:nvPicPr>
                   <pic:blipFill>
-                    <a:blip r:embed="rId19"/>
+                    <a:blip r:embed="rId20"/>
                     <a:srcRect/>
                     <a:stretch>
                       <a:fillRect/>
@@ -6419,7 +6759,7 @@
                     </pic:cNvPicPr>
                   </pic:nvPicPr>
                   <pic:blipFill>
-                    <a:blip r:embed="rId20"/>
+                    <a:blip r:embed="rId21"/>
                     <a:srcRect/>
                     <a:stretch>
                       <a:fillRect/>
@@ -6580,7 +6920,7 @@
           <w:lang w:val="en-GB"/>
         </w:rPr>
       </w:pPr>
-      <w:bookmarkStart w:id="10" w:name="_Toc64542387"/>
+      <w:bookmarkStart w:id="10" w:name="_Toc64843994"/>
       <w:r>
         <w:rPr>
           <w:lang w:val="en-GB"/>
@@ -6630,7 +6970,7 @@
                     </pic:cNvPicPr>
                   </pic:nvPicPr>
                   <pic:blipFill>
-                    <a:blip r:embed="rId21"/>
+                    <a:blip r:embed="rId22"/>
                     <a:srcRect/>
                     <a:stretch>
                       <a:fillRect/>
@@ -7016,7 +7356,7 @@
                     </pic:cNvPicPr>
                   </pic:nvPicPr>
                   <pic:blipFill>
-                    <a:blip r:embed="rId22"/>
+                    <a:blip r:embed="rId23"/>
                     <a:srcRect/>
                     <a:stretch>
                       <a:fillRect/>
@@ -7362,7 +7702,7 @@
                     </pic:cNvPicPr>
                   </pic:nvPicPr>
                   <pic:blipFill>
-                    <a:blip r:embed="rId23"/>
+                    <a:blip r:embed="rId24"/>
                     <a:srcRect/>
                     <a:stretch>
                       <a:fillRect/>
@@ -7400,7 +7740,7 @@
           <w:lang w:val="en-GB"/>
         </w:rPr>
       </w:pPr>
-      <w:bookmarkStart w:id="11" w:name="_Toc64542388"/>
+      <w:bookmarkStart w:id="11" w:name="_Toc64843995"/>
       <w:r>
         <w:rPr>
           <w:lang w:val="en-GB"/>
@@ -7462,7 +7802,7 @@
                     </pic:cNvPicPr>
                   </pic:nvPicPr>
                   <pic:blipFill>
-                    <a:blip r:embed="rId24"/>
+                    <a:blip r:embed="rId25"/>
                     <a:srcRect/>
                     <a:stretch>
                       <a:fillRect/>
@@ -7677,7 +8017,7 @@
                     </pic:cNvPicPr>
                   </pic:nvPicPr>
                   <pic:blipFill>
-                    <a:blip r:embed="rId25"/>
+                    <a:blip r:embed="rId26"/>
                     <a:srcRect/>
                     <a:stretch>
                       <a:fillRect/>
@@ -7715,7 +8055,7 @@
           <w:lang w:val="en-GB"/>
         </w:rPr>
       </w:pPr>
-      <w:bookmarkStart w:id="12" w:name="_Toc64542389"/>
+      <w:bookmarkStart w:id="12" w:name="_Toc64843996"/>
       <w:r>
         <w:rPr>
           <w:lang w:val="en-GB"/>
@@ -7790,7 +8130,7 @@
                     </pic:cNvPicPr>
                   </pic:nvPicPr>
                   <pic:blipFill>
-                    <a:blip r:embed="rId26"/>
+                    <a:blip r:embed="rId27"/>
                     <a:srcRect/>
                     <a:stretch>
                       <a:fillRect/>
@@ -7911,7 +8251,7 @@
                     </pic:cNvPicPr>
                   </pic:nvPicPr>
                   <pic:blipFill>
-                    <a:blip r:embed="rId27"/>
+                    <a:blip r:embed="rId28"/>
                     <a:srcRect/>
                     <a:stretch>
                       <a:fillRect/>
@@ -7949,7 +8289,7 @@
           <w:lang w:val="en-GB"/>
         </w:rPr>
       </w:pPr>
-      <w:bookmarkStart w:id="13" w:name="_Toc64542390"/>
+      <w:bookmarkStart w:id="13" w:name="_Toc64843997"/>
       <w:r>
         <w:rPr>
           <w:lang w:val="en-GB"/>
@@ -8045,7 +8385,7 @@
                     </pic:cNvPicPr>
                   </pic:nvPicPr>
                   <pic:blipFill>
-                    <a:blip r:embed="rId28"/>
+                    <a:blip r:embed="rId29"/>
                     <a:srcRect/>
                     <a:stretch>
                       <a:fillRect/>
@@ -8149,7 +8489,7 @@
                     </pic:cNvPicPr>
                   </pic:nvPicPr>
                   <pic:blipFill>
-                    <a:blip r:embed="rId29"/>
+                    <a:blip r:embed="rId30"/>
                     <a:srcRect/>
                     <a:stretch>
                       <a:fillRect/>
@@ -8209,7 +8549,7 @@
                     </pic:cNvPicPr>
                   </pic:nvPicPr>
                   <pic:blipFill>
-                    <a:blip r:embed="rId30"/>
+                    <a:blip r:embed="rId31"/>
                     <a:srcRect/>
                     <a:stretch>
                       <a:fillRect/>
@@ -8247,7 +8587,7 @@
           <w:lang w:val="en-GB"/>
         </w:rPr>
       </w:pPr>
-      <w:bookmarkStart w:id="14" w:name="_Toc64542391"/>
+      <w:bookmarkStart w:id="14" w:name="_Toc64843998"/>
       <w:r>
         <w:rPr>
           <w:lang w:val="en-GB"/>
@@ -8301,7 +8641,7 @@
           <w:lang w:val="en-GB"/>
         </w:rPr>
       </w:pPr>
-      <w:bookmarkStart w:id="15" w:name="_Toc64542392"/>
+      <w:bookmarkStart w:id="15" w:name="_Toc64843999"/>
       <w:r>
         <w:rPr>
           <w:lang w:val="en-GB"/>
@@ -8402,7 +8742,7 @@
                     </pic:cNvPicPr>
                   </pic:nvPicPr>
                   <pic:blipFill>
-                    <a:blip r:embed="rId31"/>
+                    <a:blip r:embed="rId32"/>
                     <a:srcRect/>
                     <a:stretch>
                       <a:fillRect/>
@@ -8590,7 +8930,7 @@
                     </pic:cNvPicPr>
                   </pic:nvPicPr>
                   <pic:blipFill>
-                    <a:blip r:embed="rId32"/>
+                    <a:blip r:embed="rId33"/>
                     <a:srcRect/>
                     <a:stretch>
                       <a:fillRect/>
@@ -8773,7 +9113,7 @@
                     </pic:cNvPicPr>
                   </pic:nvPicPr>
                   <pic:blipFill>
-                    <a:blip r:embed="rId33"/>
+                    <a:blip r:embed="rId34"/>
                     <a:srcRect/>
                     <a:stretch>
                       <a:fillRect/>
@@ -8811,7 +9151,7 @@
           <w:lang w:val="en-GB"/>
         </w:rPr>
       </w:pPr>
-      <w:bookmarkStart w:id="16" w:name="_Toc64542393"/>
+      <w:bookmarkStart w:id="16" w:name="_Toc64844000"/>
       <w:r>
         <w:rPr>
           <w:lang w:val="en-GB"/>
@@ -8997,7 +9337,7 @@
                     </pic:cNvPicPr>
                   </pic:nvPicPr>
                   <pic:blipFill>
-                    <a:blip r:embed="rId34"/>
+                    <a:blip r:embed="rId35"/>
                     <a:srcRect/>
                     <a:stretch>
                       <a:fillRect/>
@@ -9150,7 +9490,7 @@
                     </pic:cNvPicPr>
                   </pic:nvPicPr>
                   <pic:blipFill>
-                    <a:blip r:embed="rId35"/>
+                    <a:blip r:embed="rId36"/>
                     <a:srcRect/>
                     <a:stretch>
                       <a:fillRect/>
@@ -9188,7 +9528,7 @@
           <w:lang w:val="en-GB"/>
         </w:rPr>
       </w:pPr>
-      <w:bookmarkStart w:id="18" w:name="_Toc64542394"/>
+      <w:bookmarkStart w:id="18" w:name="_Toc64844001"/>
       <w:r>
         <w:rPr>
           <w:lang w:val="en-GB"/>
@@ -9217,7 +9557,7 @@
           <w:lang w:val="en-GB"/>
         </w:rPr>
       </w:pPr>
-      <w:bookmarkStart w:id="19" w:name="_Toc64542395"/>
+      <w:bookmarkStart w:id="19" w:name="_Toc64844002"/>
       <w:r>
         <w:rPr>
           <w:lang w:val="en-GB"/>
@@ -9267,7 +9607,7 @@
                     </pic:cNvPicPr>
                   </pic:nvPicPr>
                   <pic:blipFill>
-                    <a:blip r:embed="rId36"/>
+                    <a:blip r:embed="rId37"/>
                     <a:srcRect/>
                     <a:stretch>
                       <a:fillRect/>
@@ -9412,7 +9752,7 @@
                     </pic:cNvPicPr>
                   </pic:nvPicPr>
                   <pic:blipFill>
-                    <a:blip r:embed="rId37"/>
+                    <a:blip r:embed="rId38"/>
                     <a:srcRect/>
                     <a:stretch>
                       <a:fillRect/>
@@ -9450,7 +9790,7 @@
           <w:lang w:val="en-GB"/>
         </w:rPr>
       </w:pPr>
-      <w:bookmarkStart w:id="20" w:name="_Toc64542396"/>
+      <w:bookmarkStart w:id="20" w:name="_Toc64844003"/>
       <w:r>
         <w:rPr>
           <w:lang w:val="en-GB"/>
@@ -9512,7 +9852,7 @@
                     </pic:cNvPicPr>
                   </pic:nvPicPr>
                   <pic:blipFill>
-                    <a:blip r:embed="rId38"/>
+                    <a:blip r:embed="rId39"/>
                     <a:srcRect/>
                     <a:stretch>
                       <a:fillRect/>
@@ -9704,7 +10044,7 @@
                     </pic:cNvPicPr>
                   </pic:nvPicPr>
                   <pic:blipFill>
-                    <a:blip r:embed="rId39"/>
+                    <a:blip r:embed="rId40"/>
                     <a:srcRect/>
                     <a:stretch>
                       <a:fillRect/>
@@ -9742,7 +10082,7 @@
           <w:lang w:val="en-GB"/>
         </w:rPr>
       </w:pPr>
-      <w:bookmarkStart w:id="21" w:name="_Toc64542397"/>
+      <w:bookmarkStart w:id="21" w:name="_Toc64844004"/>
       <w:r>
         <w:rPr>
           <w:lang w:val="en-GB"/>
@@ -9829,7 +10169,7 @@
                     </pic:cNvPicPr>
                   </pic:nvPicPr>
                   <pic:blipFill>
-                    <a:blip r:embed="rId40"/>
+                    <a:blip r:embed="rId41"/>
                     <a:srcRect/>
                     <a:stretch>
                       <a:fillRect/>
@@ -9902,7 +10242,7 @@
           <w:lang w:val="en-GB"/>
         </w:rPr>
       </w:pPr>
-      <w:bookmarkStart w:id="22" w:name="_Toc64542398"/>
+      <w:bookmarkStart w:id="22" w:name="_Toc64844005"/>
       <w:r>
         <w:rPr>
           <w:lang w:val="en-GB"/>
@@ -9982,7 +10322,7 @@
                     </pic:cNvPicPr>
                   </pic:nvPicPr>
                   <pic:blipFill>
-                    <a:blip r:embed="rId41"/>
+                    <a:blip r:embed="rId42"/>
                     <a:srcRect/>
                     <a:stretch>
                       <a:fillRect/>
@@ -10053,7 +10393,7 @@
           <w:lang w:val="en-GB"/>
         </w:rPr>
       </w:pPr>
-      <w:bookmarkStart w:id="23" w:name="_Toc64542399"/>
+      <w:bookmarkStart w:id="23" w:name="_Toc64844006"/>
       <w:r>
         <w:rPr>
           <w:lang w:val="en-GB"/>
@@ -10174,7 +10514,7 @@
                     </pic:cNvPicPr>
                   </pic:nvPicPr>
                   <pic:blipFill>
-                    <a:blip r:embed="rId42"/>
+                    <a:blip r:embed="rId43"/>
                     <a:srcRect/>
                     <a:stretch>
                       <a:fillRect/>
@@ -10246,7 +10586,7 @@
                     </pic:cNvPicPr>
                   </pic:nvPicPr>
                   <pic:blipFill>
-                    <a:blip r:embed="rId43"/>
+                    <a:blip r:embed="rId44"/>
                     <a:srcRect/>
                     <a:stretch>
                       <a:fillRect/>
@@ -10384,7 +10724,7 @@
                     </pic:cNvPicPr>
                   </pic:nvPicPr>
                   <pic:blipFill>
-                    <a:blip r:embed="rId44"/>
+                    <a:blip r:embed="rId45"/>
                     <a:srcRect/>
                     <a:stretch>
                       <a:fillRect/>
@@ -10479,7 +10819,7 @@
           <w:lang w:val="en-GB"/>
         </w:rPr>
       </w:pPr>
-      <w:bookmarkStart w:id="24" w:name="_Toc64542400"/>
+      <w:bookmarkStart w:id="24" w:name="_Toc64844007"/>
       <w:r>
         <w:rPr>
           <w:lang w:val="en-GB"/>
@@ -10535,7 +10875,7 @@
                     </pic:cNvPicPr>
                   </pic:nvPicPr>
                   <pic:blipFill>
-                    <a:blip r:embed="rId45"/>
+                    <a:blip r:embed="rId46"/>
                     <a:srcRect/>
                     <a:stretch>
                       <a:fillRect/>
@@ -10937,7 +11277,7 @@
                     </pic:cNvPicPr>
                   </pic:nvPicPr>
                   <pic:blipFill>
-                    <a:blip r:embed="rId46"/>
+                    <a:blip r:embed="rId47"/>
                     <a:srcRect/>
                     <a:stretch>
                       <a:fillRect/>
@@ -10975,7 +11315,7 @@
           <w:lang w:val="en-GB"/>
         </w:rPr>
       </w:pPr>
-      <w:bookmarkStart w:id="25" w:name="_Toc64542401"/>
+      <w:bookmarkStart w:id="25" w:name="_Toc64844008"/>
       <w:r>
         <w:rPr>
           <w:lang w:val="en-GB"/>
@@ -11032,7 +11372,7 @@
                     </pic:cNvPicPr>
                   </pic:nvPicPr>
                   <pic:blipFill>
-                    <a:blip r:embed="rId47"/>
+                    <a:blip r:embed="rId48"/>
                     <a:srcRect/>
                     <a:stretch>
                       <a:fillRect/>
@@ -11199,7 +11539,7 @@
                     </pic:cNvPicPr>
                   </pic:nvPicPr>
                   <pic:blipFill>
-                    <a:blip r:embed="rId48"/>
+                    <a:blip r:embed="rId49"/>
                     <a:srcRect/>
                     <a:stretch>
                       <a:fillRect/>
@@ -11367,7 +11707,7 @@
           <w:lang w:val="en-GB"/>
         </w:rPr>
       </w:pPr>
-      <w:bookmarkStart w:id="26" w:name="_Toc64542402"/>
+      <w:bookmarkStart w:id="26" w:name="_Toc64844009"/>
       <w:r>
         <w:rPr>
           <w:lang w:val="en-GB"/>
@@ -11461,7 +11801,7 @@
                     </pic:cNvPicPr>
                   </pic:nvPicPr>
                   <pic:blipFill>
-                    <a:blip r:embed="rId49"/>
+                    <a:blip r:embed="rId50"/>
                     <a:srcRect/>
                     <a:stretch>
                       <a:fillRect/>
@@ -11499,7 +11839,7 @@
           <w:lang w:val="en-GB"/>
         </w:rPr>
       </w:pPr>
-      <w:bookmarkStart w:id="27" w:name="_Toc64542403"/>
+      <w:bookmarkStart w:id="27" w:name="_Toc64844010"/>
       <w:r>
         <w:rPr>
           <w:lang w:val="en-GB"/>
@@ -11565,7 +11905,7 @@
           <w:lang w:val="en-GB"/>
         </w:rPr>
       </w:pPr>
-      <w:bookmarkStart w:id="28" w:name="_Toc64542404"/>
+      <w:bookmarkStart w:id="28" w:name="_Toc64844011"/>
       <w:r>
         <w:rPr>
           <w:lang w:val="en-GB"/>
@@ -11632,7 +11972,7 @@
           <w:lang w:val="en-GB"/>
         </w:rPr>
       </w:pPr>
-      <w:bookmarkStart w:id="29" w:name="_Toc64542406"/>
+      <w:bookmarkStart w:id="29" w:name="_Toc64844012"/>
       <w:r>
         <w:rPr>
           <w:lang w:val="en-GB"/>
@@ -11785,14 +12125,764 @@
           <w:lang w:val="en-GB"/>
         </w:rPr>
       </w:pPr>
-      <w:bookmarkStart w:id="30" w:name="_Toc64542407"/>
+      <w:bookmarkStart w:id="30" w:name="_Toc64844013"/>
+      <w:r>
+        <w:rPr>
+          <w:lang w:val="en-GB"/>
+        </w:rPr>
+        <w:t>Stage 8: Lines before and after</w:t>
+      </w:r>
+      <w:bookmarkEnd w:id="30"/>
+    </w:p>
+    <w:p>
+      <w:pPr>
+        <w:rPr>
+          <w:lang w:val="en-GB"/>
+        </w:rPr>
+      </w:pPr>
+      <w:r>
+        <w:rPr>
+          <w:lang w:val="en-GB"/>
+        </w:rPr>
+        <w:t>When chapters do</w:t>
+      </w:r>
+      <w:r>
+        <w:rPr>
+          <w:lang w:val="en-GB"/>
+        </w:rPr>
+        <w:t xml:space="preserve"> not start on a new page, there can be a requirement for a minimum number of lines either before or after the chapter heading. Book Typography</w:t>
+      </w:r>
+      <w:r>
+        <w:rPr>
+          <w:lang w:val="en-GB"/>
+        </w:rPr>
+        <w:t xml:space="preserve"> </w:t>
+      </w:r>
+      <w:sdt>
+        <w:sdtPr>
+          <w:rPr>
+            <w:lang w:val="en-GB"/>
+          </w:rPr>
+          <w:id w:val="124406445"/>
+          <w:citation/>
+        </w:sdtPr>
+        <w:sdtContent>
+          <w:r>
+            <w:rPr>
+              <w:lang w:val="en-GB"/>
+            </w:rPr>
+            <w:fldChar w:fldCharType="begin"/>
+          </w:r>
+          <w:r>
+            <w:rPr>
+              <w:lang w:val="en-GB"/>
+            </w:rPr>
+            <w:instrText xml:space="preserve"> CITATION Mit05 \l 2057 </w:instrText>
+          </w:r>
+          <w:r>
+            <w:rPr>
+              <w:lang w:val="en-GB"/>
+            </w:rPr>
+            <w:fldChar w:fldCharType="separate"/>
+          </w:r>
+          <w:r>
+            <w:rPr>
+              <w:noProof/>
+              <w:lang w:val="en-GB"/>
+            </w:rPr>
+            <w:t>(6)</w:t>
+          </w:r>
+          <w:r>
+            <w:rPr>
+              <w:lang w:val="en-GB"/>
+            </w:rPr>
+            <w:fldChar w:fldCharType="end"/>
+          </w:r>
+        </w:sdtContent>
+      </w:sdt>
+      <w:r>
+        <w:rPr>
+          <w:lang w:val="en-GB"/>
+        </w:rPr>
+        <w:t xml:space="preserve"> recommends at least three lines above and below the chapter heading. This can usually be enforced using the widows and orphans properties, but not when, for example, the previous chapter ends with short lines of dialogue.</w:t>
+      </w:r>
+    </w:p>
+    <w:p>
+      <w:pPr>
+        <w:rPr>
+          <w:lang w:val="en-GB"/>
+        </w:rPr>
+      </w:pPr>
+      <w:r>
+        <w:rPr>
+          <w:lang w:val="en-GB"/>
+        </w:rPr>
+        <w:t>Specifying ‘axf:analyze-lines-before’ or ‘axf:analyze-lines-after’ on an fo:block indicates the required minimum number of lines before or after the formatted block. These cannot be set in the Option Setting File because they are only useful on specific blocks.</w:t>
+      </w:r>
+    </w:p>
+    <w:p>
+      <w:pPr>
+        <w:rPr>
+          <w:lang w:val="en-GB"/>
+        </w:rPr>
+      </w:pPr>
+      <w:r>
+        <w:rPr>
+          <w:noProof/>
+        </w:rPr>
+        <w:drawing>
+          <wp:inline distT="0" distB="0" distL="0" distR="0">
+            <wp:extent cx="3646280" cy="2688694"/>
+            <wp:effectExtent l="19050" t="0" r="0" b="0"/>
+            <wp:docPr id="3" name="Picture 2"/>
+            <wp:cNvGraphicFramePr>
+              <a:graphicFrameLocks xmlns:a="http://schemas.openxmlformats.org/drawingml/2006/main" noChangeAspect="1"/>
+            </wp:cNvGraphicFramePr>
+            <a:graphic xmlns:a="http://schemas.openxmlformats.org/drawingml/2006/main">
+              <a:graphicData uri="http://schemas.openxmlformats.org/drawingml/2006/picture">
+                <pic:pic xmlns:pic="http://schemas.openxmlformats.org/drawingml/2006/picture">
+                  <pic:nvPicPr>
+                    <pic:cNvPr id="0" name="Picture 2"/>
+                    <pic:cNvPicPr>
+                      <a:picLocks noChangeAspect="1" noChangeArrowheads="1"/>
+                    </pic:cNvPicPr>
+                  </pic:nvPicPr>
+                  <pic:blipFill>
+                    <a:blip r:embed="rId51"/>
+                    <a:srcRect/>
+                    <a:stretch>
+                      <a:fillRect/>
+                    </a:stretch>
+                  </pic:blipFill>
+                  <pic:spPr bwMode="auto">
+                    <a:xfrm>
+                      <a:off x="0" y="0"/>
+                      <a:ext cx="3646280" cy="2688694"/>
+                    </a:xfrm>
+                    <a:prstGeom prst="rect">
+                      <a:avLst/>
+                    </a:prstGeom>
+                    <a:noFill/>
+                    <a:ln w="9525">
+                      <a:noFill/>
+                      <a:miter lim="800000"/>
+                      <a:headEnd/>
+                      <a:tailEnd/>
+                    </a:ln>
+                  </pic:spPr>
+                </pic:pic>
+              </a:graphicData>
+            </a:graphic>
+          </wp:inline>
+        </w:drawing>
+      </w:r>
+    </w:p>
+    <w:p>
+      <w:pPr>
+        <w:pStyle w:val="Heading2"/>
+        <w:rPr>
+          <w:lang w:val="en-GB"/>
+        </w:rPr>
+      </w:pPr>
+      <w:bookmarkStart w:id="31" w:name="_Toc64844014"/>
+      <w:r>
+        <w:rPr>
+          <w:lang w:val="en-GB"/>
+        </w:rPr>
+        <w:lastRenderedPageBreak/>
+        <w:t>Set ‘widows’ and ‘orphans’</w:t>
+      </w:r>
+      <w:bookmarkEnd w:id="31"/>
+    </w:p>
+    <w:p>
+      <w:pPr>
+        <w:rPr>
+          <w:lang w:val="en-GB"/>
+        </w:rPr>
+      </w:pPr>
+      <w:r>
+        <w:rPr>
+          <w:lang w:val="en-GB"/>
+        </w:rPr>
+        <w:t>Setting ‘orphans’ on the first paragraph after the chapter title and setting ‘widows’ on the last paragraph in each chapter reduces the reported errors</w:t>
+      </w:r>
+      <w:r>
+        <w:rPr>
+          <w:lang w:val="en-GB"/>
+        </w:rPr>
+        <w:t xml:space="preserve"> from nine errors</w:t>
+      </w:r>
+      <w:r>
+        <w:rPr>
+          <w:lang w:val="en-GB"/>
+        </w:rPr>
+        <w:t xml:space="preserve"> to one</w:t>
+      </w:r>
+      <w:r>
+        <w:rPr>
+          <w:lang w:val="en-GB"/>
+        </w:rPr>
+        <w:t>.</w:t>
+      </w:r>
+    </w:p>
+    <w:p>
+      <w:pPr>
+        <w:rPr>
+          <w:lang w:val="en-GB"/>
+        </w:rPr>
+      </w:pPr>
+      <w:r>
+        <w:rPr>
+          <w:lang w:val="en-GB"/>
+        </w:rPr>
+        <w:t>&lt;xsl:template</w:t>
+      </w:r>
+      <w:r>
+        <w:rPr>
+          <w:lang w:val="en-GB"/>
+        </w:rPr>
+        <w:br/>
+      </w:r>
+      <w:r>
+        <w:rPr>
+          <w:lang w:val="en-GB"/>
+        </w:rPr>
+        <w:t xml:space="preserve">    match="p[preceding-sibling::*[1][self::head][@type = 'sub']]"&gt;</w:t>
+      </w:r>
+      <w:r>
+        <w:rPr>
+          <w:lang w:val="en-GB"/>
+        </w:rPr>
+        <w:br/>
+      </w:r>
+      <w:r>
+        <w:rPr>
+          <w:lang w:val="en-GB"/>
+        </w:rPr>
+        <w:t xml:space="preserve">  &lt;xsl:param name="atts" select="()" as="attribute()*" /&gt;</w:t>
+      </w:r>
+      <w:r>
+        <w:rPr>
+          <w:lang w:val="en-GB"/>
+        </w:rPr>
+        <w:br/>
+      </w:r>
+      <w:r>
+        <w:rPr>
+          <w:lang w:val="en-GB"/>
+        </w:rPr>
+        <w:br/>
+      </w:r>
+      <w:r>
+        <w:rPr>
+          <w:lang w:val="en-GB"/>
+        </w:rPr>
+        <w:t xml:space="preserve">  &lt;xsl:next-match&gt;</w:t>
+      </w:r>
+      <w:r>
+        <w:rPr>
+          <w:lang w:val="en-GB"/>
+        </w:rPr>
+        <w:br/>
+      </w:r>
+      <w:r>
+        <w:rPr>
+          <w:lang w:val="en-GB"/>
+        </w:rPr>
+        <w:t xml:space="preserve">    &lt;xsl:with-param name="atts" as="attribute()*"&gt;</w:t>
+      </w:r>
+      <w:r>
+        <w:rPr>
+          <w:lang w:val="en-GB"/>
+        </w:rPr>
+        <w:br/>
+      </w:r>
+      <w:r>
+        <w:rPr>
+          <w:lang w:val="en-GB"/>
+        </w:rPr>
+        <w:t xml:space="preserve">      &lt;xsl:attribute name="orphans"</w:t>
+      </w:r>
+      <w:r>
+        <w:rPr>
+          <w:lang w:val="en-GB"/>
+        </w:rPr>
+        <w:br/>
+      </w:r>
+      <w:r>
+        <w:rPr>
+          <w:lang w:val="en-GB"/>
+        </w:rPr>
+        <w:t xml:space="preserve">                     select="$analyze-lines-after" /&gt;</w:t>
+      </w:r>
+      <w:r>
+        <w:rPr>
+          <w:lang w:val="en-GB"/>
+        </w:rPr>
+        <w:br/>
+      </w:r>
+      <w:r>
+        <w:rPr>
+          <w:lang w:val="en-GB"/>
+        </w:rPr>
+        <w:t xml:space="preserve">      &lt;xsl:sequence select="$atts" /&gt;</w:t>
+      </w:r>
+      <w:r>
+        <w:rPr>
+          <w:lang w:val="en-GB"/>
+        </w:rPr>
+        <w:br/>
+      </w:r>
+      <w:r>
+        <w:rPr>
+          <w:lang w:val="en-GB"/>
+        </w:rPr>
+        <w:t xml:space="preserve">    &lt;/xsl:with-param&gt;</w:t>
+      </w:r>
+      <w:r>
+        <w:rPr>
+          <w:lang w:val="en-GB"/>
+        </w:rPr>
+        <w:br/>
+      </w:r>
+      <w:r>
+        <w:rPr>
+          <w:lang w:val="en-GB"/>
+        </w:rPr>
+        <w:t xml:space="preserve">  &lt;/xsl:next-match&gt;</w:t>
+      </w:r>
+      <w:r>
+        <w:rPr>
+          <w:lang w:val="en-GB"/>
+        </w:rPr>
+        <w:br/>
+      </w:r>
+      <w:r>
+        <w:rPr>
+          <w:lang w:val="en-GB"/>
+        </w:rPr>
+        <w:t>&lt;/xsl:template&gt;</w:t>
+      </w:r>
+      <w:r>
+        <w:rPr>
+          <w:lang w:val="en-GB"/>
+        </w:rPr>
+        <w:br/>
+      </w:r>
+      <w:r>
+        <w:rPr>
+          <w:lang w:val="en-GB"/>
+        </w:rPr>
+        <w:br/>
+      </w:r>
+      <w:r>
+        <w:rPr>
+          <w:lang w:val="en-GB"/>
+        </w:rPr>
+        <w:t>&lt;xsl:template</w:t>
+      </w:r>
+      <w:r>
+        <w:rPr>
+          <w:lang w:val="en-GB"/>
+        </w:rPr>
+        <w:br/>
+      </w:r>
+      <w:r>
+        <w:rPr>
+          <w:lang w:val="en-GB"/>
+        </w:rPr>
+        <w:t xml:space="preserve">    match="div[@type = 'chapter']/p[last()]"&gt;</w:t>
+      </w:r>
+      <w:r>
+        <w:rPr>
+          <w:lang w:val="en-GB"/>
+        </w:rPr>
+        <w:br/>
+      </w:r>
+      <w:r>
+        <w:rPr>
+          <w:lang w:val="en-GB"/>
+        </w:rPr>
+        <w:t xml:space="preserve">  &lt;xsl:param name="atts" select="()" as="attribute()*" /&gt;</w:t>
+      </w:r>
+      <w:r>
+        <w:rPr>
+          <w:lang w:val="en-GB"/>
+        </w:rPr>
+        <w:br/>
+      </w:r>
+      <w:r>
+        <w:rPr>
+          <w:lang w:val="en-GB"/>
+        </w:rPr>
+        <w:br/>
+      </w:r>
+      <w:r>
+        <w:rPr>
+          <w:lang w:val="en-GB"/>
+        </w:rPr>
+        <w:t xml:space="preserve">  &lt;xsl:next-match&gt;</w:t>
+      </w:r>
+      <w:r>
+        <w:rPr>
+          <w:lang w:val="en-GB"/>
+        </w:rPr>
+        <w:br/>
+      </w:r>
+      <w:r>
+        <w:rPr>
+          <w:lang w:val="en-GB"/>
+        </w:rPr>
+        <w:t xml:space="preserve">    &lt;xsl:with-param name="atts" as="attribute()*"&gt;</w:t>
+      </w:r>
+      <w:r>
+        <w:rPr>
+          <w:lang w:val="en-GB"/>
+        </w:rPr>
+        <w:br/>
+      </w:r>
+      <w:r>
+        <w:rPr>
+          <w:lang w:val="en-GB"/>
+        </w:rPr>
+        <w:t xml:space="preserve">      &lt;xsl:attribute name="widows"</w:t>
+      </w:r>
+      <w:r>
+        <w:rPr>
+          <w:lang w:val="en-GB"/>
+        </w:rPr>
+        <w:br/>
+      </w:r>
+      <w:r>
+        <w:rPr>
+          <w:lang w:val="en-GB"/>
+        </w:rPr>
+        <w:t xml:space="preserve">                     select="$analyze-lines-before" /&gt;</w:t>
+      </w:r>
+      <w:r>
+        <w:rPr>
+          <w:lang w:val="en-GB"/>
+        </w:rPr>
+        <w:br/>
+      </w:r>
+      <w:r>
+        <w:rPr>
+          <w:lang w:val="en-GB"/>
+        </w:rPr>
+        <w:t xml:space="preserve">      &lt;xsl:sequence select="$atts" /&gt;</w:t>
+      </w:r>
+      <w:r>
+        <w:rPr>
+          <w:lang w:val="en-GB"/>
+        </w:rPr>
+        <w:br/>
+      </w:r>
+      <w:r>
+        <w:rPr>
+          <w:lang w:val="en-GB"/>
+        </w:rPr>
+        <w:t xml:space="preserve">    &lt;/xsl:with-param&gt;</w:t>
+      </w:r>
+      <w:r>
+        <w:rPr>
+          <w:lang w:val="en-GB"/>
+        </w:rPr>
+        <w:br/>
+      </w:r>
+      <w:r>
+        <w:rPr>
+          <w:lang w:val="en-GB"/>
+        </w:rPr>
+        <w:t xml:space="preserve">  &lt;/xsl:next-match&gt;</w:t>
+      </w:r>
+      <w:r>
+        <w:rPr>
+          <w:lang w:val="en-GB"/>
+        </w:rPr>
+        <w:br/>
+      </w:r>
+      <w:r>
+        <w:rPr>
+          <w:lang w:val="en-GB"/>
+        </w:rPr>
+        <w:t>&lt;/xsl:template&gt;</w:t>
+      </w:r>
+    </w:p>
+    <w:p>
+      <w:pPr>
+        <w:rPr>
+          <w:lang w:val="en-GB"/>
+        </w:rPr>
+      </w:pPr>
+      <w:r>
+        <w:rPr>
+          <w:lang w:val="en-GB"/>
+        </w:rPr>
+        <w:t>However, this affected 471 of the 635 pages of the body of the document, and the remaining</w:t>
+      </w:r>
+      <w:r>
+        <w:rPr>
+          <w:lang w:val="en-GB"/>
+        </w:rPr>
+        <w:t xml:space="preserve"> lines</w:t>
+      </w:r>
+      <w:r>
+        <w:rPr>
+          <w:lang w:val="en-GB"/>
+        </w:rPr>
+        <w:t xml:space="preserve"> error had not been an error before this change.</w:t>
+      </w:r>
+      <w:r>
+        <w:rPr>
+          <w:lang w:val="en-GB"/>
+        </w:rPr>
+        <w:t xml:space="preserve"> This also caused a new river.</w:t>
+      </w:r>
+    </w:p>
+    <w:p>
+      <w:pPr>
+        <w:pStyle w:val="Heading2"/>
+        <w:rPr>
+          <w:lang w:val="en-GB"/>
+        </w:rPr>
+      </w:pPr>
+      <w:r>
+        <w:rPr>
+          <w:lang w:val="en-GB"/>
+        </w:rPr>
+        <w:t>Force page break</w:t>
+      </w:r>
+      <w:r>
+        <w:rPr>
+          <w:lang w:val="en-GB"/>
+        </w:rPr>
+        <w:t xml:space="preserve"> with &lt;fo:block&gt;</w:t>
+      </w:r>
+    </w:p>
+    <w:p>
+      <w:pPr>
+        <w:rPr>
+          <w:lang w:val="en-GB"/>
+        </w:rPr>
+      </w:pPr>
+      <w:r>
+        <w:rPr>
+          <w:lang w:val="en-GB"/>
+        </w:rPr>
+        <w:t xml:space="preserve">When there is not sufficient lines before a chapter title, one or more lines from the previous page can be ‘turned over’ onto the problem page. It is sometimes preferable </w:t>
+      </w:r>
+      <w:r>
+        <w:rPr>
+          <w:lang w:val="en-GB"/>
+        </w:rPr>
+        <w:t>turn over a line on a page two or more pages before the problem page just to avoid either creating unbalanced pages or having problems with orphans and widows.</w:t>
+      </w:r>
+    </w:p>
+    <w:p>
+      <w:pPr>
+        <w:rPr>
+          <w:lang w:val="en-GB"/>
+        </w:rPr>
+      </w:pPr>
+      <w:r>
+        <w:rPr>
+          <w:lang w:val="en-GB"/>
+        </w:rPr>
+        <w:lastRenderedPageBreak/>
+        <w:t>An empty block, &lt;fo:block/&gt;, is a common technique for forcing a line break in formatted text. An &lt;fo:block/&gt; at the end of the second-last line of a page could force the last line onto the next page. However, when the block is justified, the text on the line with the &lt;fo:block/&gt; is treated like it is the last line of the block and is no longer justified.</w:t>
+      </w:r>
+      <w:r>
+        <w:rPr>
+          <w:lang w:val="en-GB"/>
+        </w:rPr>
+        <w:t xml:space="preserve"> Specifying ‘text-align-last="justify"’ does not help: the last line of the portion after the &lt;fo:block/&gt; is also justified.</w:t>
+      </w:r>
+    </w:p>
+    <w:p>
+      <w:pPr>
+        <w:rPr>
+          <w:lang w:val="en-GB"/>
+        </w:rPr>
+      </w:pPr>
+      <w:r>
+        <w:rPr>
+          <w:lang w:val="en-GB"/>
+        </w:rPr>
+        <w:t>One solution is to enclose the portion</w:t>
+      </w:r>
+      <w:r>
+        <w:rPr>
+          <w:lang w:val="en-GB"/>
+        </w:rPr>
+        <w:t xml:space="preserve"> on the second page in its own fo:block:</w:t>
+      </w:r>
+    </w:p>
+    <w:p>
+      <w:pPr>
+        <w:rPr>
+          <w:lang w:val="en-GB"/>
+        </w:rPr>
+      </w:pPr>
+      <w:r>
+        <w:rPr>
+          <w:lang w:val="en-GB"/>
+        </w:rPr>
+        <w:t>&lt;xsl:template match="/TEI/text[1]/body[1]/div[1]/div[51]/p[3]"&gt;</w:t>
+      </w:r>
+      <w:r>
+        <w:rPr>
+          <w:lang w:val="en-GB"/>
+        </w:rPr>
+        <w:br/>
+      </w:r>
+      <w:r>
+        <w:rPr>
+          <w:lang w:val="en-GB"/>
+        </w:rPr>
+        <w:t xml:space="preserve">  &lt;xsl:param name="atts" select="()" as="attribute()*" /&gt;</w:t>
+      </w:r>
+      <w:r>
+        <w:rPr>
+          <w:lang w:val="en-GB"/>
+        </w:rPr>
+        <w:br/>
+      </w:r>
+      <w:r>
+        <w:rPr>
+          <w:lang w:val="en-GB"/>
+        </w:rPr>
+        <w:br/>
+      </w:r>
+      <w:r>
+        <w:rPr>
+          <w:lang w:val="en-GB"/>
+        </w:rPr>
+        <w:t xml:space="preserve">  &lt;fo:block text-align-last="justify" xsl:use-attribute-sets="p"&gt;</w:t>
+      </w:r>
+      <w:r>
+        <w:rPr>
+          <w:lang w:val="en-GB"/>
+        </w:rPr>
+        <w:br/>
+      </w:r>
+      <w:r>
+        <w:rPr>
+          <w:lang w:val="en-GB"/>
+        </w:rPr>
+        <w:t xml:space="preserve">    &lt;xsl:copy-of select="$atts" /&gt;</w:t>
+      </w:r>
+      <w:r>
+        <w:rPr>
+          <w:lang w:val="en-GB"/>
+        </w:rPr>
+        <w:br/>
+      </w:r>
+      <w:r>
+        <w:rPr>
+          <w:lang w:val="en-GB"/>
+        </w:rPr>
+        <w:t xml:space="preserve">    &lt;xsl:variable name="text" select="ahf:text(text())" /&gt;</w:t>
+      </w:r>
+      <w:r>
+        <w:rPr>
+          <w:lang w:val="en-GB"/>
+        </w:rPr>
+        <w:br/>
+      </w:r>
+      <w:r>
+        <w:rPr>
+          <w:lang w:val="en-GB"/>
+        </w:rPr>
+        <w:t xml:space="preserve">    &lt;xsl:value-of select="substring-before($text, 'so many sails,')" /&gt;</w:t>
+      </w:r>
+      <w:r>
+        <w:rPr>
+          <w:lang w:val="en-GB"/>
+        </w:rPr>
+        <w:br/>
+      </w:r>
+      <w:r>
+        <w:rPr>
+          <w:lang w:val="en-GB"/>
+        </w:rPr>
+        <w:t xml:space="preserve">    &lt;xsl:text&gt;so many sails,&lt;/xsl:text&gt;</w:t>
+      </w:r>
+      <w:r>
+        <w:rPr>
+          <w:lang w:val="en-GB"/>
+        </w:rPr>
+        <w:br/>
+      </w:r>
+      <w:r>
+        <w:rPr>
+          <w:lang w:val="en-GB"/>
+        </w:rPr>
+        <w:t xml:space="preserve">    &lt;fo:block text-indent="0" text-align-last="left"&gt;</w:t>
+      </w:r>
+      <w:r>
+        <w:rPr>
+          <w:lang w:val="en-GB"/>
+        </w:rPr>
+        <w:br/>
+      </w:r>
+      <w:r>
+        <w:rPr>
+          <w:lang w:val="en-GB"/>
+        </w:rPr>
+        <w:t xml:space="preserve">      &lt;xsl:value-of select="substring-after($text, 'so many sails,')" /&gt;</w:t>
+      </w:r>
+      <w:r>
+        <w:rPr>
+          <w:lang w:val="en-GB"/>
+        </w:rPr>
+        <w:br/>
+      </w:r>
+      <w:r>
+        <w:rPr>
+          <w:lang w:val="en-GB"/>
+        </w:rPr>
+        <w:t xml:space="preserve">    &lt;/fo:block&gt;</w:t>
+      </w:r>
+      <w:r>
+        <w:rPr>
+          <w:lang w:val="en-GB"/>
+        </w:rPr>
+        <w:br/>
+      </w:r>
+      <w:r>
+        <w:rPr>
+          <w:lang w:val="en-GB"/>
+        </w:rPr>
+        <w:t xml:space="preserve">  &lt;/fo:block&gt;</w:t>
+      </w:r>
+      <w:r>
+        <w:rPr>
+          <w:lang w:val="en-GB"/>
+        </w:rPr>
+        <w:br/>
+      </w:r>
+      <w:r>
+        <w:rPr>
+          <w:lang w:val="en-GB"/>
+        </w:rPr>
+        <w:t>&lt;/xsl:template&gt;</w:t>
+      </w:r>
+    </w:p>
+    <w:p>
+      <w:pPr>
+        <w:pStyle w:val="Heading1"/>
+        <w:rPr>
+          <w:lang w:val="en-GB"/>
+        </w:rPr>
+      </w:pPr>
+      <w:bookmarkStart w:id="32" w:name="_Toc64844015"/>
       <w:r>
         <w:rPr>
           <w:lang w:val="en-GB"/>
         </w:rPr>
         <w:t>Conclusion</w:t>
       </w:r>
-      <w:bookmarkEnd w:id="30"/>
+      <w:bookmarkEnd w:id="32"/>
     </w:p>
     <w:p>
       <w:pPr>
@@ -11916,6 +13006,7 @@
         <w:rPr>
           <w:noProof/>
         </w:rPr>
+        <w:lastRenderedPageBreak/>
         <w:drawing>
           <wp:inline distT="0" distB="0" distL="0" distR="0">
             <wp:extent cx="5612130" cy="1146264"/>
@@ -11934,7 +13025,7 @@
                     </pic:cNvPicPr>
                   </pic:nvPicPr>
                   <pic:blipFill>
-                    <a:blip r:embed="rId50"/>
+                    <a:blip r:embed="rId52"/>
                     <a:srcRect/>
                     <a:stretch>
                       <a:fillRect/>
@@ -12093,7 +13184,6 @@
         <w:rPr>
           <w:lang w:val="en-GB"/>
         </w:rPr>
-        <w:lastRenderedPageBreak/>
         <w:t>Using ‘hyphenate’ to disable hyphenation.</w:t>
       </w:r>
     </w:p>
@@ -12238,7 +13328,25 @@
         <w:rPr>
           <w:lang w:val="en-GB"/>
         </w:rPr>
-        <w:t>Finalize the stylesheet for the document: changing the basic styles after corrections have been applied risks making the corrections either irrelevant or the cause of new errors.</w:t>
+        <w:t>Finalize the stylesheet for the document: chang</w:t>
+      </w:r>
+      <w:r>
+        <w:rPr>
+          <w:lang w:val="en-GB"/>
+        </w:rPr>
+        <w:t>es to</w:t>
+      </w:r>
+      <w:r>
+        <w:rPr>
+          <w:lang w:val="en-GB"/>
+        </w:rPr>
+        <w:t xml:space="preserve"> the basic styles after corrections have been applied risks making the corrections either irrelevant or the cause of new errors.</w:t>
+      </w:r>
+      <w:r>
+        <w:rPr>
+          <w:lang w:val="en-GB"/>
+        </w:rPr>
+        <w:t xml:space="preserve"> If you find yourself thinking that you have invested too much into fixing errors to be able to make a text or style change that could undo some of the fixes, then you started the error fixes too early.</w:t>
       </w:r>
     </w:p>
     <w:p>
@@ -12414,7 +13522,7 @@
         </w:docPartObj>
       </w:sdtPr>
       <w:sdtContent>
-        <w:bookmarkStart w:id="31" w:name="_Toc64542408" w:displacedByCustomXml="prev"/>
+        <w:bookmarkStart w:id="33" w:name="_Toc64844016" w:displacedByCustomXml="prev"/>
         <w:p>
           <w:pPr>
             <w:pStyle w:val="Heading1"/>
@@ -12422,7 +13530,7 @@
           <w:r>
             <w:t>References</w:t>
           </w:r>
-          <w:bookmarkEnd w:id="31"/>
+          <w:bookmarkEnd w:id="33"/>
         </w:p>
         <w:p>
           <w:pPr>
@@ -12654,7 +13762,6 @@
             <w:rPr>
               <w:noProof/>
             </w:rPr>
-            <w:lastRenderedPageBreak/>
             <w:t xml:space="preserve">6. </w:t>
           </w:r>
           <w:r>
@@ -12904,8 +14011,8 @@
       </w:sdtContent>
     </w:sdt>
     <w:sectPr>
-      <w:headerReference w:type="default" r:id="rId51"/>
-      <w:footerReference w:type="default" r:id="rId52"/>
+      <w:headerReference w:type="default" r:id="rId53"/>
+      <w:footerReference w:type="default" r:id="rId54"/>
       <w:pgSz w:w="12240" w:h="15840"/>
       <w:pgMar w:top="1985" w:right="1701" w:bottom="1701" w:left="1701" w:header="708" w:footer="708" w:gutter="0"/>
       <w:cols w:space="708"/>
@@ -14054,7 +15161,7 @@
   <w:abstractNum w:abstractNumId="9">
     <w:nsid w:val="7ABB2FD3"/>
     <w:multiLevelType w:val="hybridMultilevel"/>
-    <w:tmpl w:val="D5D84528"/>
+    <w:tmpl w:val="2F809C70"/>
     <w:lvl w:ilvl="0" w:tplc="04090001">
       <w:start w:val="1"/>
       <w:numFmt w:val="bullet"/>
@@ -15604,7 +16711,7 @@
 </file>
 
 <file path=customXml/itemProps1.xml><?xml version="1.0" encoding="utf-8"?>
-<ds:datastoreItem xmlns:ds="http://schemas.openxmlformats.org/officeDocument/2006/customXml" ds:itemID="{130B4A1A-C7C0-4579-84DA-B79D8345F4ED}">
+<ds:datastoreItem xmlns:ds="http://schemas.openxmlformats.org/officeDocument/2006/customXml" ds:itemID="{B0AD8268-1BA4-4B12-B0E3-54F340AD8990}">
   <ds:schemaRefs>
     <ds:schemaRef ds:uri="http://schemas.openxmlformats.org/officeDocument/2006/bibliography"/>
   </ds:schemaRefs>
@@ -15612,7 +16719,7 @@
 </file>
 
 <file path=customXml/itemProps2.xml><?xml version="1.0" encoding="utf-8"?>
-<ds:datastoreItem xmlns:ds="http://schemas.openxmlformats.org/officeDocument/2006/customXml" ds:itemID="{C0C0BF8F-35BF-4521-A0BF-85865DE4E4FC}">
+<ds:datastoreItem xmlns:ds="http://schemas.openxmlformats.org/officeDocument/2006/customXml" ds:itemID="{97290695-4388-4ADC-A320-1DCE50A37BCF}">
   <ds:schemaRefs>
     <ds:schemaRef ds:uri="http://schemas.openxmlformats.org/officeDocument/2006/bibliography"/>
   </ds:schemaRefs>

</xml_diff>